<commit_message>
FIX: #358, #451, #454, #464, #469, #471,  #472 (31764)
</commit_message>
<xml_diff>
--- a/202201_SISTRA2-VERSIONES.docx
+++ b/202201_SISTRA2-VERSIONES.docx
@@ -4398,16 +4398,16 @@
           <w:numId w:val="1"/>
         </w:numPr>
       </w:pPr>
-      <w:bookmarkStart w:id="1" w:name="_Toc92794995"/>
-      <w:bookmarkStart w:id="2" w:name="_Toc92795107"/>
-      <w:bookmarkStart w:id="3" w:name="_Toc92795142"/>
+      <w:bookmarkStart w:id="0" w:name="_Toc92794995"/>
+      <w:bookmarkStart w:id="1" w:name="_Toc92795107"/>
+      <w:bookmarkStart w:id="2" w:name="_Toc92795142"/>
       <w:r>
         <w:lastRenderedPageBreak/>
         <w:t>Introducción</w:t>
       </w:r>
+      <w:bookmarkEnd w:id="0"/>
       <w:bookmarkEnd w:id="1"/>
       <w:bookmarkEnd w:id="2"/>
-      <w:bookmarkEnd w:id="3"/>
     </w:p>
     <w:p>
       <w:pPr>
@@ -4452,9 +4452,9 @@
           <w:numId w:val="1"/>
         </w:numPr>
       </w:pPr>
-      <w:bookmarkStart w:id="4" w:name="_Toc92794996"/>
-      <w:bookmarkStart w:id="5" w:name="_Toc92795108"/>
-      <w:bookmarkStart w:id="6" w:name="_Toc92795143"/>
+      <w:bookmarkStart w:id="3" w:name="_Toc92794996"/>
+      <w:bookmarkStart w:id="4" w:name="_Toc92795108"/>
+      <w:bookmarkStart w:id="5" w:name="_Toc92795143"/>
       <w:proofErr w:type="spellStart"/>
       <w:r>
         <w:t>Release</w:t>
@@ -4463,9 +4463,9 @@
       <w:r>
         <w:t xml:space="preserve"> notes</w:t>
       </w:r>
+      <w:bookmarkEnd w:id="3"/>
       <w:bookmarkEnd w:id="4"/>
       <w:bookmarkEnd w:id="5"/>
-      <w:bookmarkEnd w:id="6"/>
     </w:p>
     <w:p>
       <w:pPr>
@@ -4482,14 +4482,14 @@
           <w:numId w:val="1"/>
         </w:numPr>
       </w:pPr>
-      <w:bookmarkStart w:id="7" w:name="_Toc67914566"/>
-      <w:bookmarkStart w:id="8" w:name="_Toc92794997"/>
-      <w:bookmarkStart w:id="9" w:name="_Toc92795109"/>
-      <w:bookmarkStart w:id="10" w:name="_Toc92795144"/>
+      <w:bookmarkStart w:id="6" w:name="_Toc67914566"/>
+      <w:bookmarkStart w:id="7" w:name="_Toc92794997"/>
+      <w:bookmarkStart w:id="8" w:name="_Toc92795109"/>
+      <w:bookmarkStart w:id="9" w:name="_Toc92795144"/>
       <w:r>
         <w:t>Versión 1.1.1</w:t>
       </w:r>
-      <w:bookmarkEnd w:id="7"/>
+      <w:bookmarkEnd w:id="6"/>
       <w:r>
         <w:t xml:space="preserve"> (1</w:t>
       </w:r>
@@ -4499,9 +4499,9 @@
       <w:r>
         <w:t>)</w:t>
       </w:r>
+      <w:bookmarkEnd w:id="7"/>
       <w:bookmarkEnd w:id="8"/>
       <w:bookmarkEnd w:id="9"/>
-      <w:bookmarkEnd w:id="10"/>
     </w:p>
     <w:p>
       <w:pPr>
@@ -5378,16 +5378,16 @@
           <w:numId w:val="1"/>
         </w:numPr>
       </w:pPr>
-      <w:bookmarkStart w:id="11" w:name="_Toc67914567"/>
+      <w:bookmarkStart w:id="10" w:name="_Toc67914567"/>
       <w:r>
         <w:rPr>
           <w:highlight w:val="lightGray"/>
         </w:rPr>
         <w:br w:type="page"/>
       </w:r>
-      <w:bookmarkStart w:id="12" w:name="_Toc92794998"/>
-      <w:bookmarkStart w:id="13" w:name="_Toc92795110"/>
-      <w:bookmarkStart w:id="14" w:name="_Toc92795145"/>
+      <w:bookmarkStart w:id="11" w:name="_Toc92794998"/>
+      <w:bookmarkStart w:id="12" w:name="_Toc92795110"/>
+      <w:bookmarkStart w:id="13" w:name="_Toc92795145"/>
       <w:r>
         <w:lastRenderedPageBreak/>
         <w:t>Versión 1.1.2 (</w:t>
@@ -5398,10 +5398,10 @@
       <w:r>
         <w:t>)</w:t>
       </w:r>
+      <w:bookmarkEnd w:id="10"/>
       <w:bookmarkEnd w:id="11"/>
       <w:bookmarkEnd w:id="12"/>
       <w:bookmarkEnd w:id="13"/>
-      <w:bookmarkEnd w:id="14"/>
     </w:p>
     <w:p>
       <w:pPr>
@@ -5734,10 +5734,10 @@
         </w:rPr>
         <w:br w:type="page"/>
       </w:r>
-      <w:bookmarkStart w:id="15" w:name="_Toc67914568"/>
-      <w:bookmarkStart w:id="16" w:name="_Toc92794999"/>
-      <w:bookmarkStart w:id="17" w:name="_Toc92795111"/>
-      <w:bookmarkStart w:id="18" w:name="_Toc92795146"/>
+      <w:bookmarkStart w:id="14" w:name="_Toc67914568"/>
+      <w:bookmarkStart w:id="15" w:name="_Toc92794999"/>
+      <w:bookmarkStart w:id="16" w:name="_Toc92795111"/>
+      <w:bookmarkStart w:id="17" w:name="_Toc92795146"/>
       <w:r>
         <w:lastRenderedPageBreak/>
         <w:t>Versión 1.1.3 (</w:t>
@@ -5748,10 +5748,10 @@
       <w:r>
         <w:t>)</w:t>
       </w:r>
+      <w:bookmarkEnd w:id="14"/>
       <w:bookmarkEnd w:id="15"/>
       <w:bookmarkEnd w:id="16"/>
       <w:bookmarkEnd w:id="17"/>
-      <w:bookmarkEnd w:id="18"/>
     </w:p>
     <w:p>
       <w:pPr>
@@ -6051,7 +6051,7 @@
       <w:proofErr w:type="spellEnd"/>
     </w:p>
     <w:p>
-      <w:bookmarkStart w:id="19" w:name="_Toc67914569"/>
+      <w:bookmarkStart w:id="18" w:name="_Toc67914569"/>
     </w:p>
     <w:p/>
     <w:p>
@@ -6065,9 +6065,9 @@
       <w:r>
         <w:br w:type="page"/>
       </w:r>
-      <w:bookmarkStart w:id="20" w:name="_Toc92795000"/>
-      <w:bookmarkStart w:id="21" w:name="_Toc92795112"/>
-      <w:bookmarkStart w:id="22" w:name="_Toc92795147"/>
+      <w:bookmarkStart w:id="19" w:name="_Toc92795000"/>
+      <w:bookmarkStart w:id="20" w:name="_Toc92795112"/>
+      <w:bookmarkStart w:id="21" w:name="_Toc92795147"/>
       <w:r>
         <w:lastRenderedPageBreak/>
         <w:t>Versión 1.1.4</w:t>
@@ -6081,9 +6081,9 @@
       <w:r>
         <w:t>)</w:t>
       </w:r>
+      <w:bookmarkEnd w:id="19"/>
       <w:bookmarkEnd w:id="20"/>
       <w:bookmarkEnd w:id="21"/>
-      <w:bookmarkEnd w:id="22"/>
     </w:p>
     <w:p>
       <w:pPr>
@@ -6861,9 +6861,9 @@
           <w:numId w:val="1"/>
         </w:numPr>
       </w:pPr>
-      <w:bookmarkStart w:id="23" w:name="_Toc92795001"/>
-      <w:bookmarkStart w:id="24" w:name="_Toc92795113"/>
-      <w:bookmarkStart w:id="25" w:name="_Toc92795148"/>
+      <w:bookmarkStart w:id="22" w:name="_Toc92795001"/>
+      <w:bookmarkStart w:id="23" w:name="_Toc92795113"/>
+      <w:bookmarkStart w:id="24" w:name="_Toc92795148"/>
       <w:r>
         <w:lastRenderedPageBreak/>
         <w:t>Versión 1.1.5</w:t>
@@ -6877,9 +6877,9 @@
       <w:r>
         <w:t>)</w:t>
       </w:r>
+      <w:bookmarkEnd w:id="22"/>
       <w:bookmarkEnd w:id="23"/>
       <w:bookmarkEnd w:id="24"/>
-      <w:bookmarkEnd w:id="25"/>
     </w:p>
     <w:p>
       <w:pPr>
@@ -7065,7 +7065,7 @@
       </w:pPr>
     </w:p>
     <w:p/>
-    <w:bookmarkEnd w:id="19"/>
+    <w:bookmarkEnd w:id="18"/>
     <w:p>
       <w:pPr>
         <w:suppressAutoHyphens w:val="0"/>
@@ -7084,9 +7084,9 @@
           <w:numId w:val="1"/>
         </w:numPr>
       </w:pPr>
-      <w:bookmarkStart w:id="26" w:name="_Toc92795002"/>
-      <w:bookmarkStart w:id="27" w:name="_Toc92795114"/>
-      <w:bookmarkStart w:id="28" w:name="_Toc92795149"/>
+      <w:bookmarkStart w:id="25" w:name="_Toc92795002"/>
+      <w:bookmarkStart w:id="26" w:name="_Toc92795114"/>
+      <w:bookmarkStart w:id="27" w:name="_Toc92795149"/>
       <w:r>
         <w:lastRenderedPageBreak/>
         <w:t>Versión 1.1.6</w:t>
@@ -7100,9 +7100,9 @@
       <w:r>
         <w:t>)</w:t>
       </w:r>
+      <w:bookmarkEnd w:id="25"/>
       <w:bookmarkEnd w:id="26"/>
       <w:bookmarkEnd w:id="27"/>
-      <w:bookmarkEnd w:id="28"/>
     </w:p>
     <w:p>
       <w:pPr>
@@ -7434,9 +7434,9 @@
           <w:numId w:val="1"/>
         </w:numPr>
       </w:pPr>
-      <w:bookmarkStart w:id="29" w:name="_Toc92795003"/>
-      <w:bookmarkStart w:id="30" w:name="_Toc92795115"/>
-      <w:bookmarkStart w:id="31" w:name="_Toc92795150"/>
+      <w:bookmarkStart w:id="28" w:name="_Toc92795003"/>
+      <w:bookmarkStart w:id="29" w:name="_Toc92795115"/>
+      <w:bookmarkStart w:id="30" w:name="_Toc92795150"/>
       <w:r>
         <w:lastRenderedPageBreak/>
         <w:t>Versión 1.1.7</w:t>
@@ -7450,9 +7450,9 @@
       <w:r>
         <w:t>)</w:t>
       </w:r>
+      <w:bookmarkEnd w:id="28"/>
       <w:bookmarkEnd w:id="29"/>
       <w:bookmarkEnd w:id="30"/>
-      <w:bookmarkEnd w:id="31"/>
     </w:p>
     <w:p>
       <w:pPr>
@@ -7723,9 +7723,9 @@
           <w:numId w:val="1"/>
         </w:numPr>
       </w:pPr>
-      <w:bookmarkStart w:id="32" w:name="_Toc92795004"/>
-      <w:bookmarkStart w:id="33" w:name="_Toc92795116"/>
-      <w:bookmarkStart w:id="34" w:name="_Toc92795151"/>
+      <w:bookmarkStart w:id="31" w:name="_Toc92795004"/>
+      <w:bookmarkStart w:id="32" w:name="_Toc92795116"/>
+      <w:bookmarkStart w:id="33" w:name="_Toc92795151"/>
       <w:r>
         <w:lastRenderedPageBreak/>
         <w:t>Versión 1.1.8</w:t>
@@ -7739,9 +7739,9 @@
       <w:r>
         <w:t>)</w:t>
       </w:r>
+      <w:bookmarkEnd w:id="31"/>
       <w:bookmarkEnd w:id="32"/>
       <w:bookmarkEnd w:id="33"/>
-      <w:bookmarkEnd w:id="34"/>
     </w:p>
     <w:p>
       <w:pPr>
@@ -8127,9 +8127,9 @@
           <w:numId w:val="1"/>
         </w:numPr>
       </w:pPr>
-      <w:bookmarkStart w:id="35" w:name="_Toc92795005"/>
-      <w:bookmarkStart w:id="36" w:name="_Toc92795117"/>
-      <w:bookmarkStart w:id="37" w:name="_Toc92795152"/>
+      <w:bookmarkStart w:id="34" w:name="_Toc92795005"/>
+      <w:bookmarkStart w:id="35" w:name="_Toc92795117"/>
+      <w:bookmarkStart w:id="36" w:name="_Toc92795152"/>
       <w:r>
         <w:lastRenderedPageBreak/>
         <w:t>Versión 1.2.0</w:t>
@@ -8158,9 +8158,9 @@
       <w:r>
         <w:t>)</w:t>
       </w:r>
+      <w:bookmarkEnd w:id="34"/>
       <w:bookmarkEnd w:id="35"/>
       <w:bookmarkEnd w:id="36"/>
-      <w:bookmarkEnd w:id="37"/>
     </w:p>
     <w:p>
       <w:pPr>
@@ -29086,9 +29086,9 @@
           <w:numId w:val="1"/>
         </w:numPr>
       </w:pPr>
-      <w:bookmarkStart w:id="38" w:name="_Toc92795006"/>
-      <w:bookmarkStart w:id="39" w:name="_Toc92795118"/>
-      <w:bookmarkStart w:id="40" w:name="_Toc92795153"/>
+      <w:bookmarkStart w:id="37" w:name="_Toc92795006"/>
+      <w:bookmarkStart w:id="38" w:name="_Toc92795118"/>
+      <w:bookmarkStart w:id="39" w:name="_Toc92795153"/>
       <w:r>
         <w:lastRenderedPageBreak/>
         <w:t>Versión 1.2.1</w:t>
@@ -29105,9 +29105,9 @@
       <w:r>
         <w:t>/2021)</w:t>
       </w:r>
+      <w:bookmarkEnd w:id="37"/>
       <w:bookmarkEnd w:id="38"/>
       <w:bookmarkEnd w:id="39"/>
-      <w:bookmarkEnd w:id="40"/>
     </w:p>
     <w:p>
       <w:pPr>
@@ -36199,9 +36199,9 @@
           <w:numId w:val="1"/>
         </w:numPr>
       </w:pPr>
-      <w:bookmarkStart w:id="41" w:name="_Toc92795007"/>
-      <w:bookmarkStart w:id="42" w:name="_Toc92795119"/>
-      <w:bookmarkStart w:id="43" w:name="_Toc92795154"/>
+      <w:bookmarkStart w:id="40" w:name="_Toc92795007"/>
+      <w:bookmarkStart w:id="41" w:name="_Toc92795119"/>
+      <w:bookmarkStart w:id="42" w:name="_Toc92795154"/>
       <w:r>
         <w:lastRenderedPageBreak/>
         <w:t>Versión 1.2.2</w:t>
@@ -36218,9 +36218,9 @@
       <w:r>
         <w:t>)</w:t>
       </w:r>
+      <w:bookmarkEnd w:id="40"/>
       <w:bookmarkEnd w:id="41"/>
       <w:bookmarkEnd w:id="42"/>
-      <w:bookmarkEnd w:id="43"/>
     </w:p>
     <w:p>
       <w:pPr>
@@ -37035,7 +37035,7 @@
                 <w:szCs w:val="20"/>
                 <w:lang w:val="es-ES_tradnl" w:eastAsia="ar-SA"/>
               </w:rPr>
-              <w:t>#452</w:t>
+              <w:t>#451</w:t>
             </w:r>
             <w:r>
               <w:rPr>
@@ -37046,37 +37046,35 @@
               </w:rPr>
               <w:t xml:space="preserve"> </w:t>
             </w:r>
-            <w:proofErr w:type="spellStart"/>
-            <w:r>
-              <w:rPr>
-                <w:rFonts w:ascii="Arial" w:eastAsia="Times New Roman" w:hAnsi="Arial" w:cs="Times New Roman"/>
-                <w:sz w:val="20"/>
-                <w:szCs w:val="20"/>
-                <w:lang w:val="es-ES_tradnl" w:eastAsia="ar-SA"/>
-              </w:rPr>
-              <w:t>Dinamitzar</w:t>
-            </w:r>
-            <w:proofErr w:type="spellEnd"/>
-            <w:r>
-              <w:rPr>
-                <w:rFonts w:ascii="Arial" w:eastAsia="Times New Roman" w:hAnsi="Arial" w:cs="Times New Roman"/>
-                <w:sz w:val="20"/>
-                <w:szCs w:val="20"/>
-                <w:lang w:val="es-ES_tradnl" w:eastAsia="ar-SA"/>
-              </w:rPr>
-              <w:t xml:space="preserve"> logo per UA a Formatador </w:t>
-            </w:r>
-            <w:proofErr w:type="spellStart"/>
-            <w:r>
-              <w:rPr>
-                <w:rFonts w:ascii="Arial" w:eastAsia="Times New Roman" w:hAnsi="Arial" w:cs="Times New Roman"/>
-                <w:sz w:val="20"/>
-                <w:szCs w:val="20"/>
-                <w:lang w:val="es-ES_tradnl" w:eastAsia="ar-SA"/>
-              </w:rPr>
-              <w:t>Genèric</w:t>
-            </w:r>
-            <w:proofErr w:type="spellEnd"/>
+            <w:r>
+              <w:rPr>
+                <w:rFonts w:ascii="Arial" w:eastAsia="Times New Roman" w:hAnsi="Arial" w:cs="Times New Roman"/>
+                <w:sz w:val="20"/>
+                <w:szCs w:val="20"/>
+                <w:lang w:val="es-ES_tradnl" w:eastAsia="ar-SA"/>
+              </w:rPr>
+              <w:t xml:space="preserve">Error </w:t>
+            </w:r>
+            <w:proofErr w:type="spellStart"/>
+            <w:r>
+              <w:rPr>
+                <w:rFonts w:ascii="Arial" w:eastAsia="Times New Roman" w:hAnsi="Arial" w:cs="Times New Roman"/>
+                <w:sz w:val="20"/>
+                <w:szCs w:val="20"/>
+                <w:lang w:val="es-ES_tradnl" w:eastAsia="ar-SA"/>
+              </w:rPr>
+              <w:t>eliminant</w:t>
+            </w:r>
+            <w:proofErr w:type="spellEnd"/>
+            <w:r>
+              <w:rPr>
+                <w:rFonts w:ascii="Arial" w:eastAsia="Times New Roman" w:hAnsi="Arial" w:cs="Times New Roman"/>
+                <w:sz w:val="20"/>
+                <w:szCs w:val="20"/>
+                <w:lang w:val="es-ES_tradnl" w:eastAsia="ar-SA"/>
+              </w:rPr>
+              <w:t xml:space="preserve"> un GFE a PRE</w:t>
+            </w:r>
           </w:p>
           <w:p>
             <w:pPr>
@@ -37137,7 +37135,16 @@
                 <w:szCs w:val="20"/>
                 <w:lang w:val="es-ES_tradnl" w:eastAsia="ar-SA"/>
               </w:rPr>
-              <w:t>permite que en el formateador genérico aparezca un logo diferente, en función de la UA asociada al trámite.</w:t>
+              <w:t>resuelve un bug detectado en PRE al eliminar un GFE</w:t>
+            </w:r>
+            <w:r>
+              <w:rPr>
+                <w:rFonts w:ascii="Arial" w:eastAsia="Times New Roman" w:hAnsi="Arial" w:cs="Times New Roman"/>
+                <w:sz w:val="20"/>
+                <w:szCs w:val="20"/>
+                <w:lang w:val="es-ES_tradnl" w:eastAsia="ar-SA"/>
+              </w:rPr>
+              <w:t>.</w:t>
             </w:r>
           </w:p>
           <w:p>
@@ -37174,16 +37181,7 @@
                 <w:szCs w:val="20"/>
                 <w:lang w:val="es-ES_tradnl" w:eastAsia="ar-SA"/>
               </w:rPr>
-              <w:t>#</w:t>
-            </w:r>
-            <w:r>
-              <w:rPr>
-                <w:rFonts w:ascii="Arial" w:eastAsia="Times New Roman" w:hAnsi="Arial" w:cs="Times New Roman"/>
-                <w:sz w:val="20"/>
-                <w:szCs w:val="20"/>
-                <w:lang w:val="es-ES_tradnl" w:eastAsia="ar-SA"/>
-              </w:rPr>
-              <w:t>454</w:t>
+              <w:t>#452</w:t>
             </w:r>
             <w:r>
               <w:rPr>
@@ -37194,24 +37192,79 @@
               </w:rPr>
               <w:t xml:space="preserve"> </w:t>
             </w:r>
-            <w:r>
-              <w:rPr>
-                <w:rFonts w:ascii="Arial" w:eastAsia="Times New Roman" w:hAnsi="Arial" w:cs="Times New Roman"/>
-                <w:sz w:val="20"/>
-                <w:szCs w:val="20"/>
-                <w:lang w:val="es-ES_tradnl" w:eastAsia="ar-SA"/>
-              </w:rPr>
-              <w:t xml:space="preserve">La </w:t>
-            </w:r>
-            <w:proofErr w:type="spellStart"/>
-            <w:r>
-              <w:rPr>
-                <w:rFonts w:ascii="Arial" w:eastAsia="Times New Roman" w:hAnsi="Arial" w:cs="Times New Roman"/>
-                <w:sz w:val="20"/>
-                <w:szCs w:val="20"/>
-                <w:lang w:val="es-ES_tradnl" w:eastAsia="ar-SA"/>
-              </w:rPr>
-              <w:t>paginació</w:t>
+            <w:proofErr w:type="spellStart"/>
+            <w:r>
+              <w:rPr>
+                <w:rFonts w:ascii="Arial" w:eastAsia="Times New Roman" w:hAnsi="Arial" w:cs="Times New Roman"/>
+                <w:sz w:val="20"/>
+                <w:szCs w:val="20"/>
+                <w:lang w:val="es-ES_tradnl" w:eastAsia="ar-SA"/>
+              </w:rPr>
+              <w:t>Dinamitzar</w:t>
+            </w:r>
+            <w:proofErr w:type="spellEnd"/>
+            <w:r>
+              <w:rPr>
+                <w:rFonts w:ascii="Arial" w:eastAsia="Times New Roman" w:hAnsi="Arial" w:cs="Times New Roman"/>
+                <w:sz w:val="20"/>
+                <w:szCs w:val="20"/>
+                <w:lang w:val="es-ES_tradnl" w:eastAsia="ar-SA"/>
+              </w:rPr>
+              <w:t xml:space="preserve"> logo per UA a Formatador </w:t>
+            </w:r>
+            <w:proofErr w:type="spellStart"/>
+            <w:r>
+              <w:rPr>
+                <w:rFonts w:ascii="Arial" w:eastAsia="Times New Roman" w:hAnsi="Arial" w:cs="Times New Roman"/>
+                <w:sz w:val="20"/>
+                <w:szCs w:val="20"/>
+                <w:lang w:val="es-ES_tradnl" w:eastAsia="ar-SA"/>
+              </w:rPr>
+              <w:t>Genèric</w:t>
+            </w:r>
+            <w:proofErr w:type="spellEnd"/>
+          </w:p>
+          <w:p>
+            <w:pPr>
+              <w:pStyle w:val="Prrafodelista"/>
+              <w:contextualSpacing/>
+              <w:rPr>
+                <w:rFonts w:ascii="Arial" w:eastAsia="Times New Roman" w:hAnsi="Arial" w:cs="Times New Roman"/>
+                <w:sz w:val="20"/>
+                <w:szCs w:val="20"/>
+                <w:lang w:val="es-ES_tradnl" w:eastAsia="ar-SA"/>
+              </w:rPr>
+            </w:pPr>
+          </w:p>
+          <w:p>
+            <w:pPr>
+              <w:pStyle w:val="Prrafodelista"/>
+              <w:contextualSpacing/>
+              <w:rPr>
+                <w:rFonts w:ascii="Arial" w:eastAsia="Times New Roman" w:hAnsi="Arial" w:cs="Times New Roman"/>
+                <w:sz w:val="20"/>
+                <w:szCs w:val="20"/>
+                <w:lang w:val="es-ES_tradnl" w:eastAsia="ar-SA"/>
+              </w:rPr>
+            </w:pPr>
+            <w:r>
+              <w:rPr>
+                <w:rFonts w:ascii="Arial" w:eastAsia="Times New Roman" w:hAnsi="Arial" w:cs="Times New Roman"/>
+                <w:sz w:val="20"/>
+                <w:szCs w:val="20"/>
+                <w:lang w:val="es-ES_tradnl" w:eastAsia="ar-SA"/>
+              </w:rPr>
+              <w:t xml:space="preserve">Esta </w:t>
+            </w:r>
+            <w:proofErr w:type="spellStart"/>
+            <w:r>
+              <w:rPr>
+                <w:rFonts w:ascii="Arial" w:eastAsia="Times New Roman" w:hAnsi="Arial" w:cs="Times New Roman"/>
+                <w:sz w:val="20"/>
+                <w:szCs w:val="20"/>
+                <w:lang w:val="es-ES_tradnl" w:eastAsia="ar-SA"/>
+              </w:rPr>
+              <w:t>issue</w:t>
             </w:r>
             <w:proofErr w:type="spellEnd"/>
             <w:r>
@@ -37223,107 +37276,14 @@
               </w:rPr>
               <w:t xml:space="preserve"> </w:t>
             </w:r>
-            <w:proofErr w:type="spellStart"/>
-            <w:r>
-              <w:rPr>
-                <w:rFonts w:ascii="Arial" w:eastAsia="Times New Roman" w:hAnsi="Arial" w:cs="Times New Roman"/>
-                <w:sz w:val="20"/>
-                <w:szCs w:val="20"/>
-                <w:lang w:val="es-ES_tradnl" w:eastAsia="ar-SA"/>
-              </w:rPr>
-              <w:t>desapareix</w:t>
-            </w:r>
-            <w:proofErr w:type="spellEnd"/>
-          </w:p>
-          <w:p>
-            <w:pPr>
-              <w:pStyle w:val="Prrafodelista"/>
-              <w:contextualSpacing/>
-              <w:rPr>
-                <w:rFonts w:ascii="Arial" w:eastAsia="Times New Roman" w:hAnsi="Arial" w:cs="Times New Roman"/>
-                <w:sz w:val="20"/>
-                <w:szCs w:val="20"/>
-                <w:lang w:val="es-ES_tradnl" w:eastAsia="ar-SA"/>
-              </w:rPr>
-            </w:pPr>
-          </w:p>
-          <w:p>
-            <w:pPr>
-              <w:pStyle w:val="Prrafodelista"/>
-              <w:contextualSpacing/>
-              <w:rPr>
-                <w:rFonts w:ascii="Arial" w:eastAsia="Times New Roman" w:hAnsi="Arial" w:cs="Times New Roman"/>
-                <w:sz w:val="20"/>
-                <w:szCs w:val="20"/>
-                <w:lang w:val="es-ES_tradnl" w:eastAsia="ar-SA"/>
-              </w:rPr>
-            </w:pPr>
-            <w:r>
-              <w:rPr>
-                <w:rFonts w:ascii="Arial" w:eastAsia="Times New Roman" w:hAnsi="Arial" w:cs="Times New Roman"/>
-                <w:sz w:val="20"/>
-                <w:szCs w:val="20"/>
-                <w:lang w:val="es-ES_tradnl" w:eastAsia="ar-SA"/>
-              </w:rPr>
-              <w:t xml:space="preserve">Esta </w:t>
-            </w:r>
-            <w:proofErr w:type="spellStart"/>
-            <w:r>
-              <w:rPr>
-                <w:rFonts w:ascii="Arial" w:eastAsia="Times New Roman" w:hAnsi="Arial" w:cs="Times New Roman"/>
-                <w:sz w:val="20"/>
-                <w:szCs w:val="20"/>
-                <w:lang w:val="es-ES_tradnl" w:eastAsia="ar-SA"/>
-              </w:rPr>
-              <w:t>issue</w:t>
-            </w:r>
-            <w:proofErr w:type="spellEnd"/>
-            <w:r>
-              <w:rPr>
-                <w:rFonts w:ascii="Arial" w:eastAsia="Times New Roman" w:hAnsi="Arial" w:cs="Times New Roman"/>
-                <w:sz w:val="20"/>
-                <w:szCs w:val="20"/>
-                <w:lang w:val="es-ES_tradnl" w:eastAsia="ar-SA"/>
-              </w:rPr>
-              <w:t xml:space="preserve"> resuelve un error </w:t>
-            </w:r>
-            <w:r>
-              <w:rPr>
-                <w:rFonts w:ascii="Arial" w:eastAsia="Times New Roman" w:hAnsi="Arial" w:cs="Times New Roman"/>
-                <w:sz w:val="20"/>
-                <w:szCs w:val="20"/>
-                <w:lang w:val="es-ES_tradnl" w:eastAsia="ar-SA"/>
-              </w:rPr>
-              <w:t xml:space="preserve">que hacía </w:t>
-            </w:r>
-            <w:proofErr w:type="gramStart"/>
-            <w:r>
-              <w:rPr>
-                <w:rFonts w:ascii="Arial" w:eastAsia="Times New Roman" w:hAnsi="Arial" w:cs="Times New Roman"/>
-                <w:sz w:val="20"/>
-                <w:szCs w:val="20"/>
-                <w:lang w:val="es-ES_tradnl" w:eastAsia="ar-SA"/>
-              </w:rPr>
-              <w:t>que</w:t>
-            </w:r>
-            <w:proofErr w:type="gramEnd"/>
-            <w:r>
-              <w:rPr>
-                <w:rFonts w:ascii="Arial" w:eastAsia="Times New Roman" w:hAnsi="Arial" w:cs="Times New Roman"/>
-                <w:sz w:val="20"/>
-                <w:szCs w:val="20"/>
-                <w:lang w:val="es-ES_tradnl" w:eastAsia="ar-SA"/>
-              </w:rPr>
-              <w:t xml:space="preserve"> al seleccionar todas las áreas, desapareciese la paginación</w:t>
-            </w:r>
-            <w:r>
-              <w:rPr>
-                <w:rFonts w:ascii="Arial" w:eastAsia="Times New Roman" w:hAnsi="Arial" w:cs="Times New Roman"/>
-                <w:sz w:val="20"/>
-                <w:szCs w:val="20"/>
-                <w:lang w:val="es-ES_tradnl" w:eastAsia="ar-SA"/>
-              </w:rPr>
-              <w:t>.</w:t>
+            <w:r>
+              <w:rPr>
+                <w:rFonts w:ascii="Arial" w:eastAsia="Times New Roman" w:hAnsi="Arial" w:cs="Times New Roman"/>
+                <w:sz w:val="20"/>
+                <w:szCs w:val="20"/>
+                <w:lang w:val="es-ES_tradnl" w:eastAsia="ar-SA"/>
+              </w:rPr>
+              <w:t>permite que en el formateador genérico aparezca un logo diferente, en función de la UA asociada al trámite.</w:t>
             </w:r>
           </w:p>
           <w:p>
@@ -37369,7 +37329,7 @@
                 <w:szCs w:val="20"/>
                 <w:lang w:val="es-ES_tradnl" w:eastAsia="ar-SA"/>
               </w:rPr>
-              <w:t>455</w:t>
+              <w:t>454</w:t>
             </w:r>
             <w:r>
               <w:rPr>
@@ -37387,37 +37347,37 @@
                 <w:szCs w:val="20"/>
                 <w:lang w:val="es-ES_tradnl" w:eastAsia="ar-SA"/>
               </w:rPr>
-              <w:t xml:space="preserve">Error </w:t>
-            </w:r>
-            <w:proofErr w:type="spellStart"/>
-            <w:r>
-              <w:rPr>
-                <w:rFonts w:ascii="Arial" w:eastAsia="Times New Roman" w:hAnsi="Arial" w:cs="Times New Roman"/>
-                <w:sz w:val="20"/>
-                <w:szCs w:val="20"/>
-                <w:lang w:val="es-ES_tradnl" w:eastAsia="ar-SA"/>
-              </w:rPr>
-              <w:t>amb</w:t>
-            </w:r>
-            <w:proofErr w:type="spellEnd"/>
-            <w:r>
-              <w:rPr>
-                <w:rFonts w:ascii="Arial" w:eastAsia="Times New Roman" w:hAnsi="Arial" w:cs="Times New Roman"/>
-                <w:sz w:val="20"/>
-                <w:szCs w:val="20"/>
-                <w:lang w:val="es-ES_tradnl" w:eastAsia="ar-SA"/>
-              </w:rPr>
-              <w:t xml:space="preserve"> la Molla de </w:t>
-            </w:r>
-            <w:proofErr w:type="spellStart"/>
-            <w:r>
-              <w:rPr>
-                <w:rFonts w:ascii="Arial" w:eastAsia="Times New Roman" w:hAnsi="Arial" w:cs="Times New Roman"/>
-                <w:sz w:val="20"/>
-                <w:szCs w:val="20"/>
-                <w:lang w:val="es-ES_tradnl" w:eastAsia="ar-SA"/>
-              </w:rPr>
-              <w:t>pa</w:t>
+              <w:t xml:space="preserve">La </w:t>
+            </w:r>
+            <w:proofErr w:type="spellStart"/>
+            <w:r>
+              <w:rPr>
+                <w:rFonts w:ascii="Arial" w:eastAsia="Times New Roman" w:hAnsi="Arial" w:cs="Times New Roman"/>
+                <w:sz w:val="20"/>
+                <w:szCs w:val="20"/>
+                <w:lang w:val="es-ES_tradnl" w:eastAsia="ar-SA"/>
+              </w:rPr>
+              <w:t>paginació</w:t>
+            </w:r>
+            <w:proofErr w:type="spellEnd"/>
+            <w:r>
+              <w:rPr>
+                <w:rFonts w:ascii="Arial" w:eastAsia="Times New Roman" w:hAnsi="Arial" w:cs="Times New Roman"/>
+                <w:sz w:val="20"/>
+                <w:szCs w:val="20"/>
+                <w:lang w:val="es-ES_tradnl" w:eastAsia="ar-SA"/>
+              </w:rPr>
+              <w:t xml:space="preserve"> </w:t>
+            </w:r>
+            <w:proofErr w:type="spellStart"/>
+            <w:r>
+              <w:rPr>
+                <w:rFonts w:ascii="Arial" w:eastAsia="Times New Roman" w:hAnsi="Arial" w:cs="Times New Roman"/>
+                <w:sz w:val="20"/>
+                <w:szCs w:val="20"/>
+                <w:lang w:val="es-ES_tradnl" w:eastAsia="ar-SA"/>
+              </w:rPr>
+              <w:t>desapareix</w:t>
             </w:r>
             <w:proofErr w:type="spellEnd"/>
           </w:p>
@@ -37480,7 +37440,36 @@
                 <w:szCs w:val="20"/>
                 <w:lang w:val="es-ES_tradnl" w:eastAsia="ar-SA"/>
               </w:rPr>
-              <w:t>no controlado que aparecía a usar los enlaces de la miga de pan.</w:t>
+              <w:t xml:space="preserve">que hacía </w:t>
+            </w:r>
+            <w:proofErr w:type="gramStart"/>
+            <w:r>
+              <w:rPr>
+                <w:rFonts w:ascii="Arial" w:eastAsia="Times New Roman" w:hAnsi="Arial" w:cs="Times New Roman"/>
+                <w:sz w:val="20"/>
+                <w:szCs w:val="20"/>
+                <w:lang w:val="es-ES_tradnl" w:eastAsia="ar-SA"/>
+              </w:rPr>
+              <w:t>que</w:t>
+            </w:r>
+            <w:proofErr w:type="gramEnd"/>
+            <w:r>
+              <w:rPr>
+                <w:rFonts w:ascii="Arial" w:eastAsia="Times New Roman" w:hAnsi="Arial" w:cs="Times New Roman"/>
+                <w:sz w:val="20"/>
+                <w:szCs w:val="20"/>
+                <w:lang w:val="es-ES_tradnl" w:eastAsia="ar-SA"/>
+              </w:rPr>
+              <w:t xml:space="preserve"> al seleccionar todas las áreas, desapareciese la paginación</w:t>
+            </w:r>
+            <w:r>
+              <w:rPr>
+                <w:rFonts w:ascii="Arial" w:eastAsia="Times New Roman" w:hAnsi="Arial" w:cs="Times New Roman"/>
+                <w:sz w:val="20"/>
+                <w:szCs w:val="20"/>
+                <w:lang w:val="es-ES_tradnl" w:eastAsia="ar-SA"/>
+              </w:rPr>
+              <w:t>.</w:t>
             </w:r>
           </w:p>
           <w:p>
@@ -37517,7 +37506,16 @@
                 <w:szCs w:val="20"/>
                 <w:lang w:val="es-ES_tradnl" w:eastAsia="ar-SA"/>
               </w:rPr>
-              <w:t>#456</w:t>
+              <w:t>#</w:t>
+            </w:r>
+            <w:r>
+              <w:rPr>
+                <w:rFonts w:ascii="Arial" w:eastAsia="Times New Roman" w:hAnsi="Arial" w:cs="Times New Roman"/>
+                <w:sz w:val="20"/>
+                <w:szCs w:val="20"/>
+                <w:lang w:val="es-ES_tradnl" w:eastAsia="ar-SA"/>
+              </w:rPr>
+              <w:t>455</w:t>
             </w:r>
             <w:r>
               <w:rPr>
@@ -37528,75 +37526,44 @@
               </w:rPr>
               <w:t xml:space="preserve"> </w:t>
             </w:r>
-            <w:proofErr w:type="spellStart"/>
-            <w:r>
-              <w:rPr>
-                <w:rFonts w:ascii="Arial" w:eastAsia="Times New Roman" w:hAnsi="Arial" w:cs="Times New Roman"/>
-                <w:sz w:val="20"/>
-                <w:szCs w:val="20"/>
-                <w:lang w:val="es-ES_tradnl" w:eastAsia="ar-SA"/>
-              </w:rPr>
-              <w:t>Optimització</w:t>
-            </w:r>
-            <w:proofErr w:type="spellEnd"/>
-            <w:r>
-              <w:rPr>
-                <w:rFonts w:ascii="Arial" w:eastAsia="Times New Roman" w:hAnsi="Arial" w:cs="Times New Roman"/>
-                <w:sz w:val="20"/>
-                <w:szCs w:val="20"/>
-                <w:lang w:val="es-ES_tradnl" w:eastAsia="ar-SA"/>
-              </w:rPr>
-              <w:t xml:space="preserve"> </w:t>
-            </w:r>
-            <w:proofErr w:type="spellStart"/>
-            <w:r>
-              <w:rPr>
-                <w:rFonts w:ascii="Arial" w:eastAsia="Times New Roman" w:hAnsi="Arial" w:cs="Times New Roman"/>
-                <w:sz w:val="20"/>
-                <w:szCs w:val="20"/>
-                <w:lang w:val="es-ES_tradnl" w:eastAsia="ar-SA"/>
-              </w:rPr>
-              <w:t>dels</w:t>
-            </w:r>
-            <w:proofErr w:type="spellEnd"/>
-            <w:r>
-              <w:rPr>
-                <w:rFonts w:ascii="Arial" w:eastAsia="Times New Roman" w:hAnsi="Arial" w:cs="Times New Roman"/>
-                <w:sz w:val="20"/>
-                <w:szCs w:val="20"/>
-                <w:lang w:val="es-ES_tradnl" w:eastAsia="ar-SA"/>
-              </w:rPr>
-              <w:t xml:space="preserve"> </w:t>
-            </w:r>
-            <w:proofErr w:type="spellStart"/>
-            <w:r>
-              <w:rPr>
-                <w:rFonts w:ascii="Arial" w:eastAsia="Times New Roman" w:hAnsi="Arial" w:cs="Times New Roman"/>
-                <w:sz w:val="20"/>
-                <w:szCs w:val="20"/>
-                <w:lang w:val="es-ES_tradnl" w:eastAsia="ar-SA"/>
-              </w:rPr>
-              <w:t>espais</w:t>
-            </w:r>
-            <w:proofErr w:type="spellEnd"/>
-            <w:r>
-              <w:rPr>
-                <w:rFonts w:ascii="Arial" w:eastAsia="Times New Roman" w:hAnsi="Arial" w:cs="Times New Roman"/>
-                <w:sz w:val="20"/>
-                <w:szCs w:val="20"/>
-                <w:lang w:val="es-ES_tradnl" w:eastAsia="ar-SA"/>
-              </w:rPr>
-              <w:t xml:space="preserve"> a la taula de </w:t>
-            </w:r>
-            <w:proofErr w:type="spellStart"/>
-            <w:r>
-              <w:rPr>
-                <w:rFonts w:ascii="Arial" w:eastAsia="Times New Roman" w:hAnsi="Arial" w:cs="Times New Roman"/>
-                <w:sz w:val="20"/>
-                <w:szCs w:val="20"/>
-                <w:lang w:val="es-ES_tradnl" w:eastAsia="ar-SA"/>
-              </w:rPr>
-              <w:t>tràmits</w:t>
+            <w:r>
+              <w:rPr>
+                <w:rFonts w:ascii="Arial" w:eastAsia="Times New Roman" w:hAnsi="Arial" w:cs="Times New Roman"/>
+                <w:sz w:val="20"/>
+                <w:szCs w:val="20"/>
+                <w:lang w:val="es-ES_tradnl" w:eastAsia="ar-SA"/>
+              </w:rPr>
+              <w:t xml:space="preserve">Error </w:t>
+            </w:r>
+            <w:proofErr w:type="spellStart"/>
+            <w:r>
+              <w:rPr>
+                <w:rFonts w:ascii="Arial" w:eastAsia="Times New Roman" w:hAnsi="Arial" w:cs="Times New Roman"/>
+                <w:sz w:val="20"/>
+                <w:szCs w:val="20"/>
+                <w:lang w:val="es-ES_tradnl" w:eastAsia="ar-SA"/>
+              </w:rPr>
+              <w:t>amb</w:t>
+            </w:r>
+            <w:proofErr w:type="spellEnd"/>
+            <w:r>
+              <w:rPr>
+                <w:rFonts w:ascii="Arial" w:eastAsia="Times New Roman" w:hAnsi="Arial" w:cs="Times New Roman"/>
+                <w:sz w:val="20"/>
+                <w:szCs w:val="20"/>
+                <w:lang w:val="es-ES_tradnl" w:eastAsia="ar-SA"/>
+              </w:rPr>
+              <w:t xml:space="preserve"> la Molla de </w:t>
+            </w:r>
+            <w:proofErr w:type="spellStart"/>
+            <w:r>
+              <w:rPr>
+                <w:rFonts w:ascii="Arial" w:eastAsia="Times New Roman" w:hAnsi="Arial" w:cs="Times New Roman"/>
+                <w:sz w:val="20"/>
+                <w:szCs w:val="20"/>
+                <w:lang w:val="es-ES_tradnl" w:eastAsia="ar-SA"/>
+              </w:rPr>
+              <w:t>pa</w:t>
             </w:r>
             <w:proofErr w:type="spellEnd"/>
           </w:p>
@@ -37650,16 +37617,16 @@
                 <w:szCs w:val="20"/>
                 <w:lang w:val="es-ES_tradnl" w:eastAsia="ar-SA"/>
               </w:rPr>
-              <w:t xml:space="preserve"> </w:t>
-            </w:r>
-            <w:r>
-              <w:rPr>
-                <w:rFonts w:ascii="Arial" w:eastAsia="Times New Roman" w:hAnsi="Arial" w:cs="Times New Roman"/>
-                <w:sz w:val="20"/>
-                <w:szCs w:val="20"/>
-                <w:lang w:val="es-ES_tradnl" w:eastAsia="ar-SA"/>
-              </w:rPr>
-              <w:t>permite utilizar todo el espacio disponible para la descripción de cada versión, en la tabla de trámites.</w:t>
+              <w:t xml:space="preserve"> resuelve un error </w:t>
+            </w:r>
+            <w:r>
+              <w:rPr>
+                <w:rFonts w:ascii="Arial" w:eastAsia="Times New Roman" w:hAnsi="Arial" w:cs="Times New Roman"/>
+                <w:sz w:val="20"/>
+                <w:szCs w:val="20"/>
+                <w:lang w:val="es-ES_tradnl" w:eastAsia="ar-SA"/>
+              </w:rPr>
+              <w:t>no controlado que aparecía a usar los enlaces de la miga de pan.</w:t>
             </w:r>
           </w:p>
           <w:p>
@@ -37696,7 +37663,7 @@
                 <w:szCs w:val="20"/>
                 <w:lang w:val="es-ES_tradnl" w:eastAsia="ar-SA"/>
               </w:rPr>
-              <w:t>#457</w:t>
+              <w:t>#456</w:t>
             </w:r>
             <w:r>
               <w:rPr>
@@ -37707,24 +37674,15 @@
               </w:rPr>
               <w:t xml:space="preserve"> </w:t>
             </w:r>
-            <w:r>
-              <w:rPr>
-                <w:rFonts w:ascii="Arial" w:eastAsia="Times New Roman" w:hAnsi="Arial" w:cs="Times New Roman"/>
-                <w:sz w:val="20"/>
-                <w:szCs w:val="20"/>
-                <w:lang w:val="es-ES_tradnl" w:eastAsia="ar-SA"/>
-              </w:rPr>
-              <w:t xml:space="preserve">Error a </w:t>
-            </w:r>
-            <w:proofErr w:type="spellStart"/>
-            <w:r>
-              <w:rPr>
-                <w:rFonts w:ascii="Arial" w:eastAsia="Times New Roman" w:hAnsi="Arial" w:cs="Times New Roman"/>
-                <w:sz w:val="20"/>
-                <w:szCs w:val="20"/>
-                <w:lang w:val="es-ES_tradnl" w:eastAsia="ar-SA"/>
-              </w:rPr>
-              <w:t>l'intentar</w:t>
+            <w:proofErr w:type="spellStart"/>
+            <w:r>
+              <w:rPr>
+                <w:rFonts w:ascii="Arial" w:eastAsia="Times New Roman" w:hAnsi="Arial" w:cs="Times New Roman"/>
+                <w:sz w:val="20"/>
+                <w:szCs w:val="20"/>
+                <w:lang w:val="es-ES_tradnl" w:eastAsia="ar-SA"/>
+              </w:rPr>
+              <w:t>Optimització</w:t>
             </w:r>
             <w:proofErr w:type="spellEnd"/>
             <w:r>
@@ -37744,7 +37702,7 @@
                 <w:szCs w:val="20"/>
                 <w:lang w:val="es-ES_tradnl" w:eastAsia="ar-SA"/>
               </w:rPr>
-              <w:t>sortir</w:t>
+              <w:t>dels</w:t>
             </w:r>
             <w:proofErr w:type="spellEnd"/>
             <w:r>
@@ -37764,7 +37722,71 @@
                 <w:szCs w:val="20"/>
                 <w:lang w:val="es-ES_tradnl" w:eastAsia="ar-SA"/>
               </w:rPr>
-              <w:t>d'una</w:t>
+              <w:t>espais</w:t>
+            </w:r>
+            <w:proofErr w:type="spellEnd"/>
+            <w:r>
+              <w:rPr>
+                <w:rFonts w:ascii="Arial" w:eastAsia="Times New Roman" w:hAnsi="Arial" w:cs="Times New Roman"/>
+                <w:sz w:val="20"/>
+                <w:szCs w:val="20"/>
+                <w:lang w:val="es-ES_tradnl" w:eastAsia="ar-SA"/>
+              </w:rPr>
+              <w:t xml:space="preserve"> a la taula de </w:t>
+            </w:r>
+            <w:proofErr w:type="spellStart"/>
+            <w:r>
+              <w:rPr>
+                <w:rFonts w:ascii="Arial" w:eastAsia="Times New Roman" w:hAnsi="Arial" w:cs="Times New Roman"/>
+                <w:sz w:val="20"/>
+                <w:szCs w:val="20"/>
+                <w:lang w:val="es-ES_tradnl" w:eastAsia="ar-SA"/>
+              </w:rPr>
+              <w:t>tràmits</w:t>
+            </w:r>
+            <w:proofErr w:type="spellEnd"/>
+          </w:p>
+          <w:p>
+            <w:pPr>
+              <w:pStyle w:val="Prrafodelista"/>
+              <w:contextualSpacing/>
+              <w:rPr>
+                <w:rFonts w:ascii="Arial" w:eastAsia="Times New Roman" w:hAnsi="Arial" w:cs="Times New Roman"/>
+                <w:sz w:val="20"/>
+                <w:szCs w:val="20"/>
+                <w:lang w:val="es-ES_tradnl" w:eastAsia="ar-SA"/>
+              </w:rPr>
+            </w:pPr>
+          </w:p>
+          <w:p>
+            <w:pPr>
+              <w:pStyle w:val="Prrafodelista"/>
+              <w:contextualSpacing/>
+              <w:rPr>
+                <w:rFonts w:ascii="Arial" w:eastAsia="Times New Roman" w:hAnsi="Arial" w:cs="Times New Roman"/>
+                <w:sz w:val="20"/>
+                <w:szCs w:val="20"/>
+                <w:lang w:val="es-ES_tradnl" w:eastAsia="ar-SA"/>
+              </w:rPr>
+            </w:pPr>
+            <w:r>
+              <w:rPr>
+                <w:rFonts w:ascii="Arial" w:eastAsia="Times New Roman" w:hAnsi="Arial" w:cs="Times New Roman"/>
+                <w:sz w:val="20"/>
+                <w:szCs w:val="20"/>
+                <w:lang w:val="es-ES_tradnl" w:eastAsia="ar-SA"/>
+              </w:rPr>
+              <w:t xml:space="preserve">Esta </w:t>
+            </w:r>
+            <w:proofErr w:type="spellStart"/>
+            <w:r>
+              <w:rPr>
+                <w:rFonts w:ascii="Arial" w:eastAsia="Times New Roman" w:hAnsi="Arial" w:cs="Times New Roman"/>
+                <w:sz w:val="20"/>
+                <w:szCs w:val="20"/>
+                <w:lang w:val="es-ES_tradnl" w:eastAsia="ar-SA"/>
+              </w:rPr>
+              <w:t>issue</w:t>
             </w:r>
             <w:proofErr w:type="spellEnd"/>
             <w:r>
@@ -37776,87 +37798,14 @@
               </w:rPr>
               <w:t xml:space="preserve"> </w:t>
             </w:r>
-            <w:proofErr w:type="spellStart"/>
-            <w:r>
-              <w:rPr>
-                <w:rFonts w:ascii="Arial" w:eastAsia="Times New Roman" w:hAnsi="Arial" w:cs="Times New Roman"/>
-                <w:sz w:val="20"/>
-                <w:szCs w:val="20"/>
-                <w:lang w:val="es-ES_tradnl" w:eastAsia="ar-SA"/>
-              </w:rPr>
-              <w:t>tramitació</w:t>
-            </w:r>
-            <w:proofErr w:type="spellEnd"/>
-            <w:r>
-              <w:rPr>
-                <w:rFonts w:ascii="Arial" w:eastAsia="Times New Roman" w:hAnsi="Arial" w:cs="Times New Roman"/>
-                <w:sz w:val="20"/>
-                <w:szCs w:val="20"/>
-                <w:lang w:val="es-ES_tradnl" w:eastAsia="ar-SA"/>
-              </w:rPr>
-              <w:t xml:space="preserve"> inacabada</w:t>
-            </w:r>
-          </w:p>
-          <w:p>
-            <w:pPr>
-              <w:pStyle w:val="Prrafodelista"/>
-              <w:contextualSpacing/>
-              <w:rPr>
-                <w:rFonts w:ascii="Arial" w:eastAsia="Times New Roman" w:hAnsi="Arial" w:cs="Times New Roman"/>
-                <w:sz w:val="20"/>
-                <w:szCs w:val="20"/>
-                <w:lang w:val="es-ES_tradnl" w:eastAsia="ar-SA"/>
-              </w:rPr>
-            </w:pPr>
-          </w:p>
-          <w:p>
-            <w:pPr>
-              <w:pStyle w:val="Prrafodelista"/>
-              <w:contextualSpacing/>
-              <w:rPr>
-                <w:rFonts w:ascii="Arial" w:eastAsia="Times New Roman" w:hAnsi="Arial" w:cs="Times New Roman"/>
-                <w:sz w:val="20"/>
-                <w:szCs w:val="20"/>
-                <w:lang w:val="es-ES_tradnl" w:eastAsia="ar-SA"/>
-              </w:rPr>
-            </w:pPr>
-            <w:r>
-              <w:rPr>
-                <w:rFonts w:ascii="Arial" w:eastAsia="Times New Roman" w:hAnsi="Arial" w:cs="Times New Roman"/>
-                <w:sz w:val="20"/>
-                <w:szCs w:val="20"/>
-                <w:lang w:val="es-ES_tradnl" w:eastAsia="ar-SA"/>
-              </w:rPr>
-              <w:t xml:space="preserve">Esta </w:t>
-            </w:r>
-            <w:proofErr w:type="spellStart"/>
-            <w:r>
-              <w:rPr>
-                <w:rFonts w:ascii="Arial" w:eastAsia="Times New Roman" w:hAnsi="Arial" w:cs="Times New Roman"/>
-                <w:sz w:val="20"/>
-                <w:szCs w:val="20"/>
-                <w:lang w:val="es-ES_tradnl" w:eastAsia="ar-SA"/>
-              </w:rPr>
-              <w:t>issue</w:t>
-            </w:r>
-            <w:proofErr w:type="spellEnd"/>
-            <w:r>
-              <w:rPr>
-                <w:rFonts w:ascii="Arial" w:eastAsia="Times New Roman" w:hAnsi="Arial" w:cs="Times New Roman"/>
-                <w:sz w:val="20"/>
-                <w:szCs w:val="20"/>
-                <w:lang w:val="es-ES_tradnl" w:eastAsia="ar-SA"/>
-              </w:rPr>
-              <w:t xml:space="preserve"> resuelve un error detectado </w:t>
-            </w:r>
-            <w:r>
-              <w:rPr>
-                <w:rFonts w:ascii="Arial" w:eastAsia="Times New Roman" w:hAnsi="Arial" w:cs="Times New Roman"/>
-                <w:sz w:val="20"/>
-                <w:szCs w:val="20"/>
-                <w:lang w:val="es-ES_tradnl" w:eastAsia="ar-SA"/>
-              </w:rPr>
-              <w:t>al intentar salir del asistente antes de finalizar la tramitación.</w:t>
+            <w:r>
+              <w:rPr>
+                <w:rFonts w:ascii="Arial" w:eastAsia="Times New Roman" w:hAnsi="Arial" w:cs="Times New Roman"/>
+                <w:sz w:val="20"/>
+                <w:szCs w:val="20"/>
+                <w:lang w:val="es-ES_tradnl" w:eastAsia="ar-SA"/>
+              </w:rPr>
+              <w:t>permite utilizar todo el espacio disponible para la descripción de cada versión, en la tabla de trámites.</w:t>
             </w:r>
           </w:p>
           <w:p>
@@ -37893,7 +37842,7 @@
                 <w:szCs w:val="20"/>
                 <w:lang w:val="es-ES_tradnl" w:eastAsia="ar-SA"/>
               </w:rPr>
-              <w:t>#462</w:t>
+              <w:t>#457</w:t>
             </w:r>
             <w:r>
               <w:rPr>
@@ -37911,40 +37860,119 @@
                 <w:szCs w:val="20"/>
                 <w:lang w:val="es-ES_tradnl" w:eastAsia="ar-SA"/>
               </w:rPr>
-              <w:t>Botó Anterior no funciona</w:t>
-            </w:r>
-          </w:p>
-          <w:p>
-            <w:pPr>
-              <w:pStyle w:val="Prrafodelista"/>
-              <w:contextualSpacing/>
-              <w:rPr>
-                <w:rFonts w:ascii="Arial" w:eastAsia="Times New Roman" w:hAnsi="Arial" w:cs="Times New Roman"/>
-                <w:sz w:val="20"/>
-                <w:szCs w:val="20"/>
-                <w:lang w:val="es-ES_tradnl" w:eastAsia="ar-SA"/>
-              </w:rPr>
-            </w:pPr>
-          </w:p>
-          <w:p>
-            <w:pPr>
-              <w:pStyle w:val="Prrafodelista"/>
-              <w:contextualSpacing/>
-              <w:rPr>
-                <w:rFonts w:ascii="Arial" w:eastAsia="Times New Roman" w:hAnsi="Arial" w:cs="Times New Roman"/>
-                <w:sz w:val="20"/>
-                <w:szCs w:val="20"/>
-                <w:lang w:val="es-ES_tradnl" w:eastAsia="ar-SA"/>
-              </w:rPr>
-            </w:pPr>
-            <w:r>
-              <w:rPr>
-                <w:rFonts w:ascii="Arial" w:eastAsia="Times New Roman" w:hAnsi="Arial" w:cs="Times New Roman"/>
-                <w:sz w:val="20"/>
-                <w:szCs w:val="20"/>
-                <w:lang w:val="es-ES_tradnl" w:eastAsia="ar-SA"/>
-              </w:rPr>
-              <w:lastRenderedPageBreak/>
+              <w:t xml:space="preserve">Error a </w:t>
+            </w:r>
+            <w:proofErr w:type="spellStart"/>
+            <w:r>
+              <w:rPr>
+                <w:rFonts w:ascii="Arial" w:eastAsia="Times New Roman" w:hAnsi="Arial" w:cs="Times New Roman"/>
+                <w:sz w:val="20"/>
+                <w:szCs w:val="20"/>
+                <w:lang w:val="es-ES_tradnl" w:eastAsia="ar-SA"/>
+              </w:rPr>
+              <w:t>l'intentar</w:t>
+            </w:r>
+            <w:proofErr w:type="spellEnd"/>
+            <w:r>
+              <w:rPr>
+                <w:rFonts w:ascii="Arial" w:eastAsia="Times New Roman" w:hAnsi="Arial" w:cs="Times New Roman"/>
+                <w:sz w:val="20"/>
+                <w:szCs w:val="20"/>
+                <w:lang w:val="es-ES_tradnl" w:eastAsia="ar-SA"/>
+              </w:rPr>
+              <w:t xml:space="preserve"> </w:t>
+            </w:r>
+            <w:proofErr w:type="spellStart"/>
+            <w:r>
+              <w:rPr>
+                <w:rFonts w:ascii="Arial" w:eastAsia="Times New Roman" w:hAnsi="Arial" w:cs="Times New Roman"/>
+                <w:sz w:val="20"/>
+                <w:szCs w:val="20"/>
+                <w:lang w:val="es-ES_tradnl" w:eastAsia="ar-SA"/>
+              </w:rPr>
+              <w:t>sortir</w:t>
+            </w:r>
+            <w:proofErr w:type="spellEnd"/>
+            <w:r>
+              <w:rPr>
+                <w:rFonts w:ascii="Arial" w:eastAsia="Times New Roman" w:hAnsi="Arial" w:cs="Times New Roman"/>
+                <w:sz w:val="20"/>
+                <w:szCs w:val="20"/>
+                <w:lang w:val="es-ES_tradnl" w:eastAsia="ar-SA"/>
+              </w:rPr>
+              <w:t xml:space="preserve"> </w:t>
+            </w:r>
+            <w:proofErr w:type="spellStart"/>
+            <w:r>
+              <w:rPr>
+                <w:rFonts w:ascii="Arial" w:eastAsia="Times New Roman" w:hAnsi="Arial" w:cs="Times New Roman"/>
+                <w:sz w:val="20"/>
+                <w:szCs w:val="20"/>
+                <w:lang w:val="es-ES_tradnl" w:eastAsia="ar-SA"/>
+              </w:rPr>
+              <w:t>d'una</w:t>
+            </w:r>
+            <w:proofErr w:type="spellEnd"/>
+            <w:r>
+              <w:rPr>
+                <w:rFonts w:ascii="Arial" w:eastAsia="Times New Roman" w:hAnsi="Arial" w:cs="Times New Roman"/>
+                <w:sz w:val="20"/>
+                <w:szCs w:val="20"/>
+                <w:lang w:val="es-ES_tradnl" w:eastAsia="ar-SA"/>
+              </w:rPr>
+              <w:t xml:space="preserve"> </w:t>
+            </w:r>
+            <w:proofErr w:type="spellStart"/>
+            <w:r>
+              <w:rPr>
+                <w:rFonts w:ascii="Arial" w:eastAsia="Times New Roman" w:hAnsi="Arial" w:cs="Times New Roman"/>
+                <w:sz w:val="20"/>
+                <w:szCs w:val="20"/>
+                <w:lang w:val="es-ES_tradnl" w:eastAsia="ar-SA"/>
+              </w:rPr>
+              <w:t>tramitació</w:t>
+            </w:r>
+            <w:proofErr w:type="spellEnd"/>
+            <w:r>
+              <w:rPr>
+                <w:rFonts w:ascii="Arial" w:eastAsia="Times New Roman" w:hAnsi="Arial" w:cs="Times New Roman"/>
+                <w:sz w:val="20"/>
+                <w:szCs w:val="20"/>
+                <w:lang w:val="es-ES_tradnl" w:eastAsia="ar-SA"/>
+              </w:rPr>
+              <w:t xml:space="preserve"> inacabada</w:t>
+            </w:r>
+          </w:p>
+          <w:p>
+            <w:pPr>
+              <w:pStyle w:val="Prrafodelista"/>
+              <w:contextualSpacing/>
+              <w:rPr>
+                <w:rFonts w:ascii="Arial" w:eastAsia="Times New Roman" w:hAnsi="Arial" w:cs="Times New Roman"/>
+                <w:sz w:val="20"/>
+                <w:szCs w:val="20"/>
+                <w:lang w:val="es-ES_tradnl" w:eastAsia="ar-SA"/>
+              </w:rPr>
+            </w:pPr>
+          </w:p>
+          <w:p>
+            <w:pPr>
+              <w:pStyle w:val="Prrafodelista"/>
+              <w:contextualSpacing/>
+              <w:rPr>
+                <w:rFonts w:ascii="Arial" w:eastAsia="Times New Roman" w:hAnsi="Arial" w:cs="Times New Roman"/>
+                <w:sz w:val="20"/>
+                <w:szCs w:val="20"/>
+                <w:lang w:val="es-ES_tradnl" w:eastAsia="ar-SA"/>
+              </w:rPr>
+            </w:pPr>
+            <w:r>
+              <w:rPr>
+                <w:rFonts w:ascii="Arial" w:eastAsia="Times New Roman" w:hAnsi="Arial" w:cs="Times New Roman"/>
+                <w:sz w:val="20"/>
+                <w:szCs w:val="20"/>
+                <w:lang w:val="es-ES_tradnl" w:eastAsia="ar-SA"/>
+              </w:rPr>
               <w:t xml:space="preserve">Esta </w:t>
             </w:r>
             <w:proofErr w:type="spellStart"/>
@@ -37965,25 +37993,16 @@
                 <w:szCs w:val="20"/>
                 <w:lang w:val="es-ES_tradnl" w:eastAsia="ar-SA"/>
               </w:rPr>
-              <w:t xml:space="preserve"> resuelve un error detectado al </w:t>
-            </w:r>
-            <w:r>
-              <w:rPr>
-                <w:rFonts w:ascii="Arial" w:eastAsia="Times New Roman" w:hAnsi="Arial" w:cs="Times New Roman"/>
-                <w:sz w:val="20"/>
-                <w:szCs w:val="20"/>
-                <w:lang w:val="es-ES_tradnl" w:eastAsia="ar-SA"/>
-              </w:rPr>
-              <w:t>intentar ir a un paso anterior tras haberse producido un error en el registro y pasar el botón “Registrar” a “Reintentar”</w:t>
-            </w:r>
-            <w:r>
-              <w:rPr>
-                <w:rFonts w:ascii="Arial" w:eastAsia="Times New Roman" w:hAnsi="Arial" w:cs="Times New Roman"/>
-                <w:sz w:val="20"/>
-                <w:szCs w:val="20"/>
-                <w:lang w:val="es-ES_tradnl" w:eastAsia="ar-SA"/>
-              </w:rPr>
-              <w:t>.</w:t>
+              <w:t xml:space="preserve"> resuelve un error detectado </w:t>
+            </w:r>
+            <w:r>
+              <w:rPr>
+                <w:rFonts w:ascii="Arial" w:eastAsia="Times New Roman" w:hAnsi="Arial" w:cs="Times New Roman"/>
+                <w:sz w:val="20"/>
+                <w:szCs w:val="20"/>
+                <w:lang w:val="es-ES_tradnl" w:eastAsia="ar-SA"/>
+              </w:rPr>
+              <w:t>al intentar salir del asistente antes de finalizar la tramitación.</w:t>
             </w:r>
           </w:p>
           <w:p>
@@ -38020,7 +38039,7 @@
                 <w:szCs w:val="20"/>
                 <w:lang w:val="es-ES_tradnl" w:eastAsia="ar-SA"/>
               </w:rPr>
-              <w:t>#464</w:t>
+              <w:t>#462</w:t>
             </w:r>
             <w:r>
               <w:rPr>
@@ -38038,87 +38057,7 @@
                 <w:szCs w:val="20"/>
                 <w:lang w:val="es-ES_tradnl" w:eastAsia="ar-SA"/>
               </w:rPr>
-              <w:t xml:space="preserve">Generar </w:t>
-            </w:r>
-            <w:proofErr w:type="spellStart"/>
-            <w:r>
-              <w:rPr>
-                <w:rFonts w:ascii="Arial" w:eastAsia="Times New Roman" w:hAnsi="Arial" w:cs="Times New Roman"/>
-                <w:sz w:val="20"/>
-                <w:szCs w:val="20"/>
-                <w:lang w:val="es-ES_tradnl" w:eastAsia="ar-SA"/>
-              </w:rPr>
-              <w:t>esdeveniment</w:t>
-            </w:r>
-            <w:proofErr w:type="spellEnd"/>
-            <w:r>
-              <w:rPr>
-                <w:rFonts w:ascii="Arial" w:eastAsia="Times New Roman" w:hAnsi="Arial" w:cs="Times New Roman"/>
-                <w:sz w:val="20"/>
-                <w:szCs w:val="20"/>
-                <w:lang w:val="es-ES_tradnl" w:eastAsia="ar-SA"/>
-              </w:rPr>
-              <w:t xml:space="preserve"> </w:t>
-            </w:r>
-            <w:proofErr w:type="spellStart"/>
-            <w:r>
-              <w:rPr>
-                <w:rFonts w:ascii="Arial" w:eastAsia="Times New Roman" w:hAnsi="Arial" w:cs="Times New Roman"/>
-                <w:sz w:val="20"/>
-                <w:szCs w:val="20"/>
-                <w:lang w:val="es-ES_tradnl" w:eastAsia="ar-SA"/>
-              </w:rPr>
-              <w:t>debug</w:t>
-            </w:r>
-            <w:proofErr w:type="spellEnd"/>
-            <w:r>
-              <w:rPr>
-                <w:rFonts w:ascii="Arial" w:eastAsia="Times New Roman" w:hAnsi="Arial" w:cs="Times New Roman"/>
-                <w:sz w:val="20"/>
-                <w:szCs w:val="20"/>
-                <w:lang w:val="es-ES_tradnl" w:eastAsia="ar-SA"/>
-              </w:rPr>
-              <w:t xml:space="preserve"> per </w:t>
-            </w:r>
-            <w:proofErr w:type="spellStart"/>
-            <w:r>
-              <w:rPr>
-                <w:rFonts w:ascii="Arial" w:eastAsia="Times New Roman" w:hAnsi="Arial" w:cs="Times New Roman"/>
-                <w:sz w:val="20"/>
-                <w:szCs w:val="20"/>
-                <w:lang w:val="es-ES_tradnl" w:eastAsia="ar-SA"/>
-              </w:rPr>
-              <w:t>veure</w:t>
-            </w:r>
-            <w:proofErr w:type="spellEnd"/>
-            <w:r>
-              <w:rPr>
-                <w:rFonts w:ascii="Arial" w:eastAsia="Times New Roman" w:hAnsi="Arial" w:cs="Times New Roman"/>
-                <w:sz w:val="20"/>
-                <w:szCs w:val="20"/>
-                <w:lang w:val="es-ES_tradnl" w:eastAsia="ar-SA"/>
-              </w:rPr>
-              <w:t xml:space="preserve"> a STH la </w:t>
-            </w:r>
-            <w:proofErr w:type="spellStart"/>
-            <w:r>
-              <w:rPr>
-                <w:rFonts w:ascii="Arial" w:eastAsia="Times New Roman" w:hAnsi="Arial" w:cs="Times New Roman"/>
-                <w:sz w:val="20"/>
-                <w:szCs w:val="20"/>
-                <w:lang w:val="es-ES_tradnl" w:eastAsia="ar-SA"/>
-              </w:rPr>
-              <w:t>informació</w:t>
-            </w:r>
-            <w:proofErr w:type="spellEnd"/>
-            <w:r>
-              <w:rPr>
-                <w:rFonts w:ascii="Arial" w:eastAsia="Times New Roman" w:hAnsi="Arial" w:cs="Times New Roman"/>
-                <w:sz w:val="20"/>
-                <w:szCs w:val="20"/>
-                <w:lang w:val="es-ES_tradnl" w:eastAsia="ar-SA"/>
-              </w:rPr>
-              <w:t xml:space="preserve"> enviada a RW3</w:t>
+              <w:t>Botó Anterior no funciona</w:t>
             </w:r>
           </w:p>
           <w:p>
@@ -38171,16 +38110,16 @@
                 <w:szCs w:val="20"/>
                 <w:lang w:val="es-ES_tradnl" w:eastAsia="ar-SA"/>
               </w:rPr>
-              <w:t xml:space="preserve"> </w:t>
-            </w:r>
-            <w:r>
-              <w:rPr>
-                <w:rFonts w:ascii="Arial" w:eastAsia="Times New Roman" w:hAnsi="Arial" w:cs="Times New Roman"/>
-                <w:sz w:val="20"/>
-                <w:szCs w:val="20"/>
-                <w:lang w:val="es-ES_tradnl" w:eastAsia="ar-SA"/>
-              </w:rPr>
-              <w:t>añade la posibilidad de ver el detalle del evento en STH, para mostrar los datos enviados a RW3</w:t>
+              <w:t xml:space="preserve"> resuelve un error detectado al </w:t>
+            </w:r>
+            <w:r>
+              <w:rPr>
+                <w:rFonts w:ascii="Arial" w:eastAsia="Times New Roman" w:hAnsi="Arial" w:cs="Times New Roman"/>
+                <w:sz w:val="20"/>
+                <w:szCs w:val="20"/>
+                <w:lang w:val="es-ES_tradnl" w:eastAsia="ar-SA"/>
+              </w:rPr>
+              <w:t>intentar ir a un paso anterior tras haberse producido un error en el registro y pasar el botón “Registrar” a “Reintentar”</w:t>
             </w:r>
             <w:r>
               <w:rPr>
@@ -38226,7 +38165,7 @@
                 <w:szCs w:val="20"/>
                 <w:lang w:val="es-ES_tradnl" w:eastAsia="ar-SA"/>
               </w:rPr>
-              <w:t>#465</w:t>
+              <w:t>#464</w:t>
             </w:r>
             <w:r>
               <w:rPr>
@@ -38244,17 +38183,17 @@
                 <w:szCs w:val="20"/>
                 <w:lang w:val="es-ES_tradnl" w:eastAsia="ar-SA"/>
               </w:rPr>
-              <w:t xml:space="preserve">Redimensionar </w:t>
-            </w:r>
-            <w:proofErr w:type="spellStart"/>
-            <w:r>
-              <w:rPr>
-                <w:rFonts w:ascii="Arial" w:eastAsia="Times New Roman" w:hAnsi="Arial" w:cs="Times New Roman"/>
-                <w:sz w:val="20"/>
-                <w:szCs w:val="20"/>
-                <w:lang w:val="es-ES_tradnl" w:eastAsia="ar-SA"/>
-              </w:rPr>
-              <w:t>finestra</w:t>
+              <w:t xml:space="preserve">Generar </w:t>
+            </w:r>
+            <w:proofErr w:type="spellStart"/>
+            <w:r>
+              <w:rPr>
+                <w:rFonts w:ascii="Arial" w:eastAsia="Times New Roman" w:hAnsi="Arial" w:cs="Times New Roman"/>
+                <w:sz w:val="20"/>
+                <w:szCs w:val="20"/>
+                <w:lang w:val="es-ES_tradnl" w:eastAsia="ar-SA"/>
+              </w:rPr>
+              <w:t>esdeveniment</w:t>
             </w:r>
             <w:proofErr w:type="spellEnd"/>
             <w:r>
@@ -38274,17 +38213,57 @@
                 <w:szCs w:val="20"/>
                 <w:lang w:val="es-ES_tradnl" w:eastAsia="ar-SA"/>
               </w:rPr>
-              <w:t>plugin</w:t>
-            </w:r>
-            <w:proofErr w:type="spellEnd"/>
-            <w:r>
-              <w:rPr>
-                <w:rFonts w:ascii="Arial" w:eastAsia="Times New Roman" w:hAnsi="Arial" w:cs="Times New Roman"/>
-                <w:sz w:val="20"/>
-                <w:szCs w:val="20"/>
-                <w:lang w:val="es-ES_tradnl" w:eastAsia="ar-SA"/>
-              </w:rPr>
-              <w:t xml:space="preserve"> registre</w:t>
+              <w:t>debug</w:t>
+            </w:r>
+            <w:proofErr w:type="spellEnd"/>
+            <w:r>
+              <w:rPr>
+                <w:rFonts w:ascii="Arial" w:eastAsia="Times New Roman" w:hAnsi="Arial" w:cs="Times New Roman"/>
+                <w:sz w:val="20"/>
+                <w:szCs w:val="20"/>
+                <w:lang w:val="es-ES_tradnl" w:eastAsia="ar-SA"/>
+              </w:rPr>
+              <w:t xml:space="preserve"> per </w:t>
+            </w:r>
+            <w:proofErr w:type="spellStart"/>
+            <w:r>
+              <w:rPr>
+                <w:rFonts w:ascii="Arial" w:eastAsia="Times New Roman" w:hAnsi="Arial" w:cs="Times New Roman"/>
+                <w:sz w:val="20"/>
+                <w:szCs w:val="20"/>
+                <w:lang w:val="es-ES_tradnl" w:eastAsia="ar-SA"/>
+              </w:rPr>
+              <w:t>veure</w:t>
+            </w:r>
+            <w:proofErr w:type="spellEnd"/>
+            <w:r>
+              <w:rPr>
+                <w:rFonts w:ascii="Arial" w:eastAsia="Times New Roman" w:hAnsi="Arial" w:cs="Times New Roman"/>
+                <w:sz w:val="20"/>
+                <w:szCs w:val="20"/>
+                <w:lang w:val="es-ES_tradnl" w:eastAsia="ar-SA"/>
+              </w:rPr>
+              <w:t xml:space="preserve"> a STH la </w:t>
+            </w:r>
+            <w:proofErr w:type="spellStart"/>
+            <w:r>
+              <w:rPr>
+                <w:rFonts w:ascii="Arial" w:eastAsia="Times New Roman" w:hAnsi="Arial" w:cs="Times New Roman"/>
+                <w:sz w:val="20"/>
+                <w:szCs w:val="20"/>
+                <w:lang w:val="es-ES_tradnl" w:eastAsia="ar-SA"/>
+              </w:rPr>
+              <w:t>informació</w:t>
+            </w:r>
+            <w:proofErr w:type="spellEnd"/>
+            <w:r>
+              <w:rPr>
+                <w:rFonts w:ascii="Arial" w:eastAsia="Times New Roman" w:hAnsi="Arial" w:cs="Times New Roman"/>
+                <w:sz w:val="20"/>
+                <w:szCs w:val="20"/>
+                <w:lang w:val="es-ES_tradnl" w:eastAsia="ar-SA"/>
+              </w:rPr>
+              <w:t xml:space="preserve"> enviada a RW3</w:t>
             </w:r>
           </w:p>
           <w:p>
@@ -38337,36 +38316,25 @@
                 <w:szCs w:val="20"/>
                 <w:lang w:val="es-ES_tradnl" w:eastAsia="ar-SA"/>
               </w:rPr>
-              <w:t xml:space="preserve"> resuelve un error detectado al </w:t>
-            </w:r>
-            <w:r>
-              <w:rPr>
-                <w:rFonts w:ascii="Arial" w:eastAsia="Times New Roman" w:hAnsi="Arial" w:cs="Times New Roman"/>
-                <w:sz w:val="20"/>
-                <w:szCs w:val="20"/>
-                <w:lang w:val="es-ES_tradnl" w:eastAsia="ar-SA"/>
-              </w:rPr>
-              <w:t xml:space="preserve">añadir mucha información en un </w:t>
-            </w:r>
-            <w:proofErr w:type="spellStart"/>
-            <w:r>
-              <w:rPr>
-                <w:rFonts w:ascii="Arial" w:eastAsia="Times New Roman" w:hAnsi="Arial" w:cs="Times New Roman"/>
-                <w:sz w:val="20"/>
-                <w:szCs w:val="20"/>
-                <w:lang w:val="es-ES_tradnl" w:eastAsia="ar-SA"/>
-              </w:rPr>
-              <w:t>plugin</w:t>
-            </w:r>
-            <w:proofErr w:type="spellEnd"/>
-            <w:r>
-              <w:rPr>
-                <w:rFonts w:ascii="Arial" w:eastAsia="Times New Roman" w:hAnsi="Arial" w:cs="Times New Roman"/>
-                <w:sz w:val="20"/>
-                <w:szCs w:val="20"/>
-                <w:lang w:val="es-ES_tradnl" w:eastAsia="ar-SA"/>
-              </w:rPr>
-              <w:t>, que impedía mostrarla en su totalidad.</w:t>
+              <w:t xml:space="preserve"> </w:t>
+            </w:r>
+            <w:r>
+              <w:rPr>
+                <w:rFonts w:ascii="Arial" w:eastAsia="Times New Roman" w:hAnsi="Arial" w:cs="Times New Roman"/>
+                <w:sz w:val="20"/>
+                <w:szCs w:val="20"/>
+                <w:lang w:val="es-ES_tradnl" w:eastAsia="ar-SA"/>
+              </w:rPr>
+              <w:t>añade la posibilidad de ver el detalle del evento en STH, para mostrar los datos enviados a RW3</w:t>
+            </w:r>
+            <w:r>
+              <w:rPr>
+                <w:rFonts w:ascii="Arial" w:eastAsia="Times New Roman" w:hAnsi="Arial" w:cs="Times New Roman"/>
+                <w:sz w:val="20"/>
+                <w:szCs w:val="20"/>
+                <w:lang w:val="es-ES_tradnl" w:eastAsia="ar-SA"/>
+              </w:rPr>
+              <w:t>.</w:t>
             </w:r>
           </w:p>
           <w:p>
@@ -38403,6 +38371,183 @@
                 <w:szCs w:val="20"/>
                 <w:lang w:val="es-ES_tradnl" w:eastAsia="ar-SA"/>
               </w:rPr>
+              <w:t>#465</w:t>
+            </w:r>
+            <w:r>
+              <w:rPr>
+                <w:rFonts w:ascii="Arial" w:eastAsia="Times New Roman" w:hAnsi="Arial" w:cs="Times New Roman"/>
+                <w:sz w:val="20"/>
+                <w:szCs w:val="20"/>
+                <w:lang w:val="es-ES_tradnl" w:eastAsia="ar-SA"/>
+              </w:rPr>
+              <w:t xml:space="preserve"> </w:t>
+            </w:r>
+            <w:r>
+              <w:rPr>
+                <w:rFonts w:ascii="Arial" w:eastAsia="Times New Roman" w:hAnsi="Arial" w:cs="Times New Roman"/>
+                <w:sz w:val="20"/>
+                <w:szCs w:val="20"/>
+                <w:lang w:val="es-ES_tradnl" w:eastAsia="ar-SA"/>
+              </w:rPr>
+              <w:t xml:space="preserve">Redimensionar </w:t>
+            </w:r>
+            <w:proofErr w:type="spellStart"/>
+            <w:r>
+              <w:rPr>
+                <w:rFonts w:ascii="Arial" w:eastAsia="Times New Roman" w:hAnsi="Arial" w:cs="Times New Roman"/>
+                <w:sz w:val="20"/>
+                <w:szCs w:val="20"/>
+                <w:lang w:val="es-ES_tradnl" w:eastAsia="ar-SA"/>
+              </w:rPr>
+              <w:t>finestra</w:t>
+            </w:r>
+            <w:proofErr w:type="spellEnd"/>
+            <w:r>
+              <w:rPr>
+                <w:rFonts w:ascii="Arial" w:eastAsia="Times New Roman" w:hAnsi="Arial" w:cs="Times New Roman"/>
+                <w:sz w:val="20"/>
+                <w:szCs w:val="20"/>
+                <w:lang w:val="es-ES_tradnl" w:eastAsia="ar-SA"/>
+              </w:rPr>
+              <w:t xml:space="preserve"> </w:t>
+            </w:r>
+            <w:proofErr w:type="spellStart"/>
+            <w:r>
+              <w:rPr>
+                <w:rFonts w:ascii="Arial" w:eastAsia="Times New Roman" w:hAnsi="Arial" w:cs="Times New Roman"/>
+                <w:sz w:val="20"/>
+                <w:szCs w:val="20"/>
+                <w:lang w:val="es-ES_tradnl" w:eastAsia="ar-SA"/>
+              </w:rPr>
+              <w:t>plugin</w:t>
+            </w:r>
+            <w:proofErr w:type="spellEnd"/>
+            <w:r>
+              <w:rPr>
+                <w:rFonts w:ascii="Arial" w:eastAsia="Times New Roman" w:hAnsi="Arial" w:cs="Times New Roman"/>
+                <w:sz w:val="20"/>
+                <w:szCs w:val="20"/>
+                <w:lang w:val="es-ES_tradnl" w:eastAsia="ar-SA"/>
+              </w:rPr>
+              <w:t xml:space="preserve"> registre</w:t>
+            </w:r>
+          </w:p>
+          <w:p>
+            <w:pPr>
+              <w:pStyle w:val="Prrafodelista"/>
+              <w:contextualSpacing/>
+              <w:rPr>
+                <w:rFonts w:ascii="Arial" w:eastAsia="Times New Roman" w:hAnsi="Arial" w:cs="Times New Roman"/>
+                <w:sz w:val="20"/>
+                <w:szCs w:val="20"/>
+                <w:lang w:val="es-ES_tradnl" w:eastAsia="ar-SA"/>
+              </w:rPr>
+            </w:pPr>
+          </w:p>
+          <w:p>
+            <w:pPr>
+              <w:pStyle w:val="Prrafodelista"/>
+              <w:contextualSpacing/>
+              <w:rPr>
+                <w:rFonts w:ascii="Arial" w:eastAsia="Times New Roman" w:hAnsi="Arial" w:cs="Times New Roman"/>
+                <w:sz w:val="20"/>
+                <w:szCs w:val="20"/>
+                <w:lang w:val="es-ES_tradnl" w:eastAsia="ar-SA"/>
+              </w:rPr>
+            </w:pPr>
+            <w:r>
+              <w:rPr>
+                <w:rFonts w:ascii="Arial" w:eastAsia="Times New Roman" w:hAnsi="Arial" w:cs="Times New Roman"/>
+                <w:sz w:val="20"/>
+                <w:szCs w:val="20"/>
+                <w:lang w:val="es-ES_tradnl" w:eastAsia="ar-SA"/>
+              </w:rPr>
+              <w:t xml:space="preserve">Esta </w:t>
+            </w:r>
+            <w:proofErr w:type="spellStart"/>
+            <w:r>
+              <w:rPr>
+                <w:rFonts w:ascii="Arial" w:eastAsia="Times New Roman" w:hAnsi="Arial" w:cs="Times New Roman"/>
+                <w:sz w:val="20"/>
+                <w:szCs w:val="20"/>
+                <w:lang w:val="es-ES_tradnl" w:eastAsia="ar-SA"/>
+              </w:rPr>
+              <w:t>issue</w:t>
+            </w:r>
+            <w:proofErr w:type="spellEnd"/>
+            <w:r>
+              <w:rPr>
+                <w:rFonts w:ascii="Arial" w:eastAsia="Times New Roman" w:hAnsi="Arial" w:cs="Times New Roman"/>
+                <w:sz w:val="20"/>
+                <w:szCs w:val="20"/>
+                <w:lang w:val="es-ES_tradnl" w:eastAsia="ar-SA"/>
+              </w:rPr>
+              <w:t xml:space="preserve"> resuelve un error detectado al </w:t>
+            </w:r>
+            <w:r>
+              <w:rPr>
+                <w:rFonts w:ascii="Arial" w:eastAsia="Times New Roman" w:hAnsi="Arial" w:cs="Times New Roman"/>
+                <w:sz w:val="20"/>
+                <w:szCs w:val="20"/>
+                <w:lang w:val="es-ES_tradnl" w:eastAsia="ar-SA"/>
+              </w:rPr>
+              <w:t xml:space="preserve">añadir mucha información en un </w:t>
+            </w:r>
+            <w:proofErr w:type="spellStart"/>
+            <w:r>
+              <w:rPr>
+                <w:rFonts w:ascii="Arial" w:eastAsia="Times New Roman" w:hAnsi="Arial" w:cs="Times New Roman"/>
+                <w:sz w:val="20"/>
+                <w:szCs w:val="20"/>
+                <w:lang w:val="es-ES_tradnl" w:eastAsia="ar-SA"/>
+              </w:rPr>
+              <w:t>plugin</w:t>
+            </w:r>
+            <w:proofErr w:type="spellEnd"/>
+            <w:r>
+              <w:rPr>
+                <w:rFonts w:ascii="Arial" w:eastAsia="Times New Roman" w:hAnsi="Arial" w:cs="Times New Roman"/>
+                <w:sz w:val="20"/>
+                <w:szCs w:val="20"/>
+                <w:lang w:val="es-ES_tradnl" w:eastAsia="ar-SA"/>
+              </w:rPr>
+              <w:t>, que impedía mostrarla en su totalidad.</w:t>
+            </w:r>
+          </w:p>
+          <w:p>
+            <w:pPr>
+              <w:pStyle w:val="Prrafodelista"/>
+              <w:contextualSpacing/>
+              <w:rPr>
+                <w:rFonts w:ascii="Arial" w:eastAsia="Times New Roman" w:hAnsi="Arial" w:cs="Times New Roman"/>
+                <w:sz w:val="20"/>
+                <w:szCs w:val="20"/>
+                <w:lang w:val="es-ES_tradnl" w:eastAsia="ar-SA"/>
+              </w:rPr>
+            </w:pPr>
+          </w:p>
+          <w:p>
+            <w:pPr>
+              <w:pStyle w:val="Prrafodelista"/>
+              <w:numPr>
+                <w:ilvl w:val="0"/>
+                <w:numId w:val="43"/>
+              </w:numPr>
+              <w:contextualSpacing/>
+              <w:rPr>
+                <w:rFonts w:ascii="Arial" w:eastAsia="Times New Roman" w:hAnsi="Arial" w:cs="Times New Roman"/>
+                <w:sz w:val="20"/>
+                <w:szCs w:val="20"/>
+                <w:lang w:val="es-ES_tradnl" w:eastAsia="ar-SA"/>
+              </w:rPr>
+            </w:pPr>
+            <w:r>
+              <w:rPr>
+                <w:rFonts w:ascii="Arial" w:eastAsia="Times New Roman" w:hAnsi="Arial" w:cs="Times New Roman"/>
+                <w:sz w:val="20"/>
+                <w:szCs w:val="20"/>
+                <w:lang w:val="es-ES_tradnl" w:eastAsia="ar-SA"/>
+              </w:rPr>
               <w:t>#</w:t>
             </w:r>
             <w:r>
@@ -38597,6 +38742,459 @@
                 <w:lang w:val="es-ES_tradnl" w:eastAsia="ar-SA"/>
               </w:rPr>
             </w:pPr>
+          </w:p>
+          <w:p>
+            <w:pPr>
+              <w:pStyle w:val="Prrafodelista"/>
+              <w:numPr>
+                <w:ilvl w:val="0"/>
+                <w:numId w:val="43"/>
+              </w:numPr>
+              <w:contextualSpacing/>
+              <w:rPr>
+                <w:rFonts w:ascii="Arial" w:eastAsia="Times New Roman" w:hAnsi="Arial" w:cs="Times New Roman"/>
+                <w:sz w:val="20"/>
+                <w:szCs w:val="20"/>
+                <w:lang w:val="es-ES_tradnl" w:eastAsia="ar-SA"/>
+              </w:rPr>
+            </w:pPr>
+            <w:r>
+              <w:rPr>
+                <w:rFonts w:ascii="Arial" w:eastAsia="Times New Roman" w:hAnsi="Arial" w:cs="Times New Roman"/>
+                <w:sz w:val="20"/>
+                <w:szCs w:val="20"/>
+                <w:lang w:val="es-ES_tradnl" w:eastAsia="ar-SA"/>
+              </w:rPr>
+              <w:t>#</w:t>
+            </w:r>
+            <w:r>
+              <w:rPr>
+                <w:rFonts w:ascii="Arial" w:eastAsia="Times New Roman" w:hAnsi="Arial" w:cs="Times New Roman"/>
+                <w:sz w:val="20"/>
+                <w:szCs w:val="20"/>
+                <w:lang w:val="es-ES_tradnl" w:eastAsia="ar-SA"/>
+              </w:rPr>
+              <w:t>471</w:t>
+            </w:r>
+            <w:r>
+              <w:rPr>
+                <w:rFonts w:ascii="Arial" w:eastAsia="Times New Roman" w:hAnsi="Arial" w:cs="Times New Roman"/>
+                <w:sz w:val="20"/>
+                <w:szCs w:val="20"/>
+                <w:lang w:val="es-ES_tradnl" w:eastAsia="ar-SA"/>
+              </w:rPr>
+              <w:t xml:space="preserve"> </w:t>
+            </w:r>
+            <w:proofErr w:type="spellStart"/>
+            <w:r>
+              <w:rPr>
+                <w:rFonts w:ascii="Arial" w:eastAsia="Times New Roman" w:hAnsi="Arial" w:cs="Times New Roman"/>
+                <w:sz w:val="20"/>
+                <w:szCs w:val="20"/>
+                <w:lang w:val="es-ES_tradnl" w:eastAsia="ar-SA"/>
+              </w:rPr>
+              <w:t>Diàleg</w:t>
+            </w:r>
+            <w:proofErr w:type="spellEnd"/>
+            <w:r>
+              <w:rPr>
+                <w:rFonts w:ascii="Arial" w:eastAsia="Times New Roman" w:hAnsi="Arial" w:cs="Times New Roman"/>
+                <w:sz w:val="20"/>
+                <w:szCs w:val="20"/>
+                <w:lang w:val="es-ES_tradnl" w:eastAsia="ar-SA"/>
+              </w:rPr>
+              <w:t xml:space="preserve"> no </w:t>
+            </w:r>
+            <w:proofErr w:type="spellStart"/>
+            <w:r>
+              <w:rPr>
+                <w:rFonts w:ascii="Arial" w:eastAsia="Times New Roman" w:hAnsi="Arial" w:cs="Times New Roman"/>
+                <w:sz w:val="20"/>
+                <w:szCs w:val="20"/>
+                <w:lang w:val="es-ES_tradnl" w:eastAsia="ar-SA"/>
+              </w:rPr>
+              <w:t>s'ajusta</w:t>
+            </w:r>
+            <w:proofErr w:type="spellEnd"/>
+            <w:r>
+              <w:rPr>
+                <w:rFonts w:ascii="Arial" w:eastAsia="Times New Roman" w:hAnsi="Arial" w:cs="Times New Roman"/>
+                <w:sz w:val="20"/>
+                <w:szCs w:val="20"/>
+                <w:lang w:val="es-ES_tradnl" w:eastAsia="ar-SA"/>
+              </w:rPr>
+              <w:t xml:space="preserve"> al </w:t>
+            </w:r>
+            <w:proofErr w:type="spellStart"/>
+            <w:r>
+              <w:rPr>
+                <w:rFonts w:ascii="Arial" w:eastAsia="Times New Roman" w:hAnsi="Arial" w:cs="Times New Roman"/>
+                <w:sz w:val="20"/>
+                <w:szCs w:val="20"/>
+                <w:lang w:val="es-ES_tradnl" w:eastAsia="ar-SA"/>
+              </w:rPr>
+              <w:t>contingut</w:t>
+            </w:r>
+            <w:proofErr w:type="spellEnd"/>
+          </w:p>
+          <w:p>
+            <w:pPr>
+              <w:pStyle w:val="Prrafodelista"/>
+              <w:contextualSpacing/>
+              <w:rPr>
+                <w:rFonts w:ascii="Arial" w:eastAsia="Times New Roman" w:hAnsi="Arial" w:cs="Times New Roman"/>
+                <w:sz w:val="20"/>
+                <w:szCs w:val="20"/>
+                <w:lang w:val="es-ES_tradnl" w:eastAsia="ar-SA"/>
+              </w:rPr>
+            </w:pPr>
+          </w:p>
+          <w:p>
+            <w:pPr>
+              <w:pStyle w:val="Prrafodelista"/>
+              <w:contextualSpacing/>
+              <w:rPr>
+                <w:rFonts w:ascii="Arial" w:eastAsia="Times New Roman" w:hAnsi="Arial" w:cs="Times New Roman"/>
+                <w:sz w:val="20"/>
+                <w:szCs w:val="20"/>
+                <w:lang w:val="es-ES_tradnl" w:eastAsia="ar-SA"/>
+              </w:rPr>
+            </w:pPr>
+            <w:r>
+              <w:rPr>
+                <w:rFonts w:ascii="Arial" w:eastAsia="Times New Roman" w:hAnsi="Arial" w:cs="Times New Roman"/>
+                <w:sz w:val="20"/>
+                <w:szCs w:val="20"/>
+                <w:lang w:val="es-ES_tradnl" w:eastAsia="ar-SA"/>
+              </w:rPr>
+              <w:t xml:space="preserve">Esta </w:t>
+            </w:r>
+            <w:proofErr w:type="spellStart"/>
+            <w:r>
+              <w:rPr>
+                <w:rFonts w:ascii="Arial" w:eastAsia="Times New Roman" w:hAnsi="Arial" w:cs="Times New Roman"/>
+                <w:sz w:val="20"/>
+                <w:szCs w:val="20"/>
+                <w:lang w:val="es-ES_tradnl" w:eastAsia="ar-SA"/>
+              </w:rPr>
+              <w:t>issue</w:t>
+            </w:r>
+            <w:proofErr w:type="spellEnd"/>
+            <w:r>
+              <w:rPr>
+                <w:rFonts w:ascii="Arial" w:eastAsia="Times New Roman" w:hAnsi="Arial" w:cs="Times New Roman"/>
+                <w:sz w:val="20"/>
+                <w:szCs w:val="20"/>
+                <w:lang w:val="es-ES_tradnl" w:eastAsia="ar-SA"/>
+              </w:rPr>
+              <w:t xml:space="preserve"> </w:t>
+            </w:r>
+            <w:r>
+              <w:rPr>
+                <w:rFonts w:ascii="Arial" w:eastAsia="Times New Roman" w:hAnsi="Arial" w:cs="Times New Roman"/>
+                <w:sz w:val="20"/>
+                <w:szCs w:val="20"/>
+                <w:lang w:val="es-ES_tradnl" w:eastAsia="ar-SA"/>
+              </w:rPr>
+              <w:t xml:space="preserve">controla la medida del correo de soporte configurado en STG y limita a 1 correo configurado, para evitar que exceda el ancho del </w:t>
+            </w:r>
+            <w:proofErr w:type="spellStart"/>
+            <w:r>
+              <w:rPr>
+                <w:rFonts w:ascii="Arial" w:eastAsia="Times New Roman" w:hAnsi="Arial" w:cs="Times New Roman"/>
+                <w:sz w:val="20"/>
+                <w:szCs w:val="20"/>
+                <w:lang w:val="es-ES_tradnl" w:eastAsia="ar-SA"/>
+              </w:rPr>
+              <w:t>popup</w:t>
+            </w:r>
+            <w:proofErr w:type="spellEnd"/>
+            <w:r>
+              <w:rPr>
+                <w:rFonts w:ascii="Arial" w:eastAsia="Times New Roman" w:hAnsi="Arial" w:cs="Times New Roman"/>
+                <w:sz w:val="20"/>
+                <w:szCs w:val="20"/>
+                <w:lang w:val="es-ES_tradnl" w:eastAsia="ar-SA"/>
+              </w:rPr>
+              <w:t xml:space="preserve"> de ayuda en STT</w:t>
+            </w:r>
+            <w:r>
+              <w:rPr>
+                <w:rFonts w:ascii="Arial" w:eastAsia="Times New Roman" w:hAnsi="Arial" w:cs="Times New Roman"/>
+                <w:sz w:val="20"/>
+                <w:szCs w:val="20"/>
+                <w:lang w:val="es-ES_tradnl" w:eastAsia="ar-SA"/>
+              </w:rPr>
+              <w:t>.</w:t>
+            </w:r>
+          </w:p>
+          <w:p>
+            <w:pPr>
+              <w:pStyle w:val="Prrafodelista"/>
+              <w:contextualSpacing/>
+              <w:rPr>
+                <w:rFonts w:ascii="Arial" w:eastAsia="Times New Roman" w:hAnsi="Arial" w:cs="Times New Roman"/>
+                <w:sz w:val="20"/>
+                <w:szCs w:val="20"/>
+                <w:lang w:val="es-ES_tradnl" w:eastAsia="ar-SA"/>
+              </w:rPr>
+            </w:pPr>
+          </w:p>
+          <w:p>
+            <w:pPr>
+              <w:pStyle w:val="Prrafodelista"/>
+              <w:numPr>
+                <w:ilvl w:val="0"/>
+                <w:numId w:val="43"/>
+              </w:numPr>
+              <w:contextualSpacing/>
+              <w:rPr>
+                <w:rFonts w:ascii="Arial" w:eastAsia="Times New Roman" w:hAnsi="Arial" w:cs="Times New Roman"/>
+                <w:sz w:val="20"/>
+                <w:szCs w:val="20"/>
+                <w:lang w:val="es-ES_tradnl" w:eastAsia="ar-SA"/>
+              </w:rPr>
+            </w:pPr>
+            <w:r>
+              <w:rPr>
+                <w:rFonts w:ascii="Arial" w:eastAsia="Times New Roman" w:hAnsi="Arial" w:cs="Times New Roman"/>
+                <w:sz w:val="20"/>
+                <w:szCs w:val="20"/>
+                <w:lang w:val="es-ES_tradnl" w:eastAsia="ar-SA"/>
+              </w:rPr>
+              <w:t>#</w:t>
+            </w:r>
+            <w:r>
+              <w:rPr>
+                <w:rFonts w:ascii="Arial" w:eastAsia="Times New Roman" w:hAnsi="Arial" w:cs="Times New Roman"/>
+                <w:sz w:val="20"/>
+                <w:szCs w:val="20"/>
+                <w:lang w:val="es-ES_tradnl" w:eastAsia="ar-SA"/>
+              </w:rPr>
+              <w:t>4</w:t>
+            </w:r>
+            <w:r>
+              <w:rPr>
+                <w:rFonts w:ascii="Arial" w:eastAsia="Times New Roman" w:hAnsi="Arial" w:cs="Times New Roman"/>
+                <w:sz w:val="20"/>
+                <w:szCs w:val="20"/>
+                <w:lang w:val="es-ES_tradnl" w:eastAsia="ar-SA"/>
+              </w:rPr>
+              <w:t>72</w:t>
+            </w:r>
+            <w:r>
+              <w:rPr>
+                <w:rFonts w:ascii="Arial" w:eastAsia="Times New Roman" w:hAnsi="Arial" w:cs="Times New Roman"/>
+                <w:sz w:val="20"/>
+                <w:szCs w:val="20"/>
+                <w:lang w:val="es-ES_tradnl" w:eastAsia="ar-SA"/>
+              </w:rPr>
+              <w:t xml:space="preserve"> </w:t>
+            </w:r>
+            <w:proofErr w:type="spellStart"/>
+            <w:r>
+              <w:rPr>
+                <w:rFonts w:ascii="Arial" w:eastAsia="Times New Roman" w:hAnsi="Arial" w:cs="Times New Roman"/>
+                <w:sz w:val="20"/>
+                <w:szCs w:val="20"/>
+                <w:lang w:val="es-ES_tradnl" w:eastAsia="ar-SA"/>
+              </w:rPr>
+              <w:t>Possibilitar</w:t>
+            </w:r>
+            <w:proofErr w:type="spellEnd"/>
+            <w:r>
+              <w:rPr>
+                <w:rFonts w:ascii="Arial" w:eastAsia="Times New Roman" w:hAnsi="Arial" w:cs="Times New Roman"/>
+                <w:sz w:val="20"/>
+                <w:szCs w:val="20"/>
+                <w:lang w:val="es-ES_tradnl" w:eastAsia="ar-SA"/>
+              </w:rPr>
+              <w:t xml:space="preserve"> la </w:t>
+            </w:r>
+            <w:proofErr w:type="spellStart"/>
+            <w:r>
+              <w:rPr>
+                <w:rFonts w:ascii="Arial" w:eastAsia="Times New Roman" w:hAnsi="Arial" w:cs="Times New Roman"/>
+                <w:sz w:val="20"/>
+                <w:szCs w:val="20"/>
+                <w:lang w:val="es-ES_tradnl" w:eastAsia="ar-SA"/>
+              </w:rPr>
+              <w:t>limitació</w:t>
+            </w:r>
+            <w:proofErr w:type="spellEnd"/>
+            <w:r>
+              <w:rPr>
+                <w:rFonts w:ascii="Arial" w:eastAsia="Times New Roman" w:hAnsi="Arial" w:cs="Times New Roman"/>
+                <w:sz w:val="20"/>
+                <w:szCs w:val="20"/>
+                <w:lang w:val="es-ES_tradnl" w:eastAsia="ar-SA"/>
+              </w:rPr>
+              <w:t xml:space="preserve"> del nombre de </w:t>
+            </w:r>
+            <w:proofErr w:type="spellStart"/>
+            <w:r>
+              <w:rPr>
+                <w:rFonts w:ascii="Arial" w:eastAsia="Times New Roman" w:hAnsi="Arial" w:cs="Times New Roman"/>
+                <w:sz w:val="20"/>
+                <w:szCs w:val="20"/>
+                <w:lang w:val="es-ES_tradnl" w:eastAsia="ar-SA"/>
+              </w:rPr>
+              <w:t>dígits</w:t>
+            </w:r>
+            <w:proofErr w:type="spellEnd"/>
+            <w:r>
+              <w:rPr>
+                <w:rFonts w:ascii="Arial" w:eastAsia="Times New Roman" w:hAnsi="Arial" w:cs="Times New Roman"/>
+                <w:sz w:val="20"/>
+                <w:szCs w:val="20"/>
+                <w:lang w:val="es-ES_tradnl" w:eastAsia="ar-SA"/>
+              </w:rPr>
+              <w:t xml:space="preserve"> </w:t>
+            </w:r>
+            <w:proofErr w:type="spellStart"/>
+            <w:r>
+              <w:rPr>
+                <w:rFonts w:ascii="Arial" w:eastAsia="Times New Roman" w:hAnsi="Arial" w:cs="Times New Roman"/>
+                <w:sz w:val="20"/>
+                <w:szCs w:val="20"/>
+                <w:lang w:val="es-ES_tradnl" w:eastAsia="ar-SA"/>
+              </w:rPr>
+              <w:t>als</w:t>
+            </w:r>
+            <w:proofErr w:type="spellEnd"/>
+            <w:r>
+              <w:rPr>
+                <w:rFonts w:ascii="Arial" w:eastAsia="Times New Roman" w:hAnsi="Arial" w:cs="Times New Roman"/>
+                <w:sz w:val="20"/>
+                <w:szCs w:val="20"/>
+                <w:lang w:val="es-ES_tradnl" w:eastAsia="ar-SA"/>
+              </w:rPr>
+              <w:t xml:space="preserve"> </w:t>
+            </w:r>
+            <w:proofErr w:type="spellStart"/>
+            <w:r>
+              <w:rPr>
+                <w:rFonts w:ascii="Arial" w:eastAsia="Times New Roman" w:hAnsi="Arial" w:cs="Times New Roman"/>
+                <w:sz w:val="20"/>
+                <w:szCs w:val="20"/>
+                <w:lang w:val="es-ES_tradnl" w:eastAsia="ar-SA"/>
+              </w:rPr>
+              <w:t>camps</w:t>
+            </w:r>
+            <w:proofErr w:type="spellEnd"/>
+            <w:r>
+              <w:rPr>
+                <w:rFonts w:ascii="Arial" w:eastAsia="Times New Roman" w:hAnsi="Arial" w:cs="Times New Roman"/>
+                <w:sz w:val="20"/>
+                <w:szCs w:val="20"/>
+                <w:lang w:val="es-ES_tradnl" w:eastAsia="ar-SA"/>
+              </w:rPr>
+              <w:t xml:space="preserve"> </w:t>
+            </w:r>
+            <w:proofErr w:type="spellStart"/>
+            <w:r>
+              <w:rPr>
+                <w:rFonts w:ascii="Arial" w:eastAsia="Times New Roman" w:hAnsi="Arial" w:cs="Times New Roman"/>
+                <w:sz w:val="20"/>
+                <w:szCs w:val="20"/>
+                <w:lang w:val="es-ES_tradnl" w:eastAsia="ar-SA"/>
+              </w:rPr>
+              <w:t>tipus</w:t>
+            </w:r>
+            <w:proofErr w:type="spellEnd"/>
+            <w:r>
+              <w:rPr>
+                <w:rFonts w:ascii="Arial" w:eastAsia="Times New Roman" w:hAnsi="Arial" w:cs="Times New Roman"/>
+                <w:sz w:val="20"/>
+                <w:szCs w:val="20"/>
+                <w:lang w:val="es-ES_tradnl" w:eastAsia="ar-SA"/>
+              </w:rPr>
+              <w:t xml:space="preserve"> </w:t>
+            </w:r>
+            <w:proofErr w:type="spellStart"/>
+            <w:r>
+              <w:rPr>
+                <w:rFonts w:ascii="Arial" w:eastAsia="Times New Roman" w:hAnsi="Arial" w:cs="Times New Roman"/>
+                <w:sz w:val="20"/>
+                <w:szCs w:val="20"/>
+                <w:lang w:val="es-ES_tradnl" w:eastAsia="ar-SA"/>
+              </w:rPr>
+              <w:t>telèfon</w:t>
+            </w:r>
+            <w:proofErr w:type="spellEnd"/>
+          </w:p>
+          <w:p>
+            <w:pPr>
+              <w:pStyle w:val="Prrafodelista"/>
+              <w:contextualSpacing/>
+              <w:rPr>
+                <w:rFonts w:ascii="Arial" w:eastAsia="Times New Roman" w:hAnsi="Arial" w:cs="Times New Roman"/>
+                <w:sz w:val="20"/>
+                <w:szCs w:val="20"/>
+                <w:lang w:val="es-ES_tradnl" w:eastAsia="ar-SA"/>
+              </w:rPr>
+            </w:pPr>
+          </w:p>
+          <w:p>
+            <w:pPr>
+              <w:pStyle w:val="Prrafodelista"/>
+              <w:contextualSpacing/>
+              <w:rPr>
+                <w:rFonts w:ascii="Arial" w:eastAsia="Times New Roman" w:hAnsi="Arial" w:cs="Times New Roman"/>
+                <w:sz w:val="20"/>
+                <w:szCs w:val="20"/>
+                <w:lang w:val="es-ES_tradnl" w:eastAsia="ar-SA"/>
+              </w:rPr>
+            </w:pPr>
+            <w:r>
+              <w:rPr>
+                <w:rFonts w:ascii="Arial" w:eastAsia="Times New Roman" w:hAnsi="Arial" w:cs="Times New Roman"/>
+                <w:sz w:val="20"/>
+                <w:szCs w:val="20"/>
+                <w:lang w:val="es-ES_tradnl" w:eastAsia="ar-SA"/>
+              </w:rPr>
+              <w:t xml:space="preserve">Esta </w:t>
+            </w:r>
+            <w:proofErr w:type="spellStart"/>
+            <w:r>
+              <w:rPr>
+                <w:rFonts w:ascii="Arial" w:eastAsia="Times New Roman" w:hAnsi="Arial" w:cs="Times New Roman"/>
+                <w:sz w:val="20"/>
+                <w:szCs w:val="20"/>
+                <w:lang w:val="es-ES_tradnl" w:eastAsia="ar-SA"/>
+              </w:rPr>
+              <w:t>issue</w:t>
+            </w:r>
+            <w:proofErr w:type="spellEnd"/>
+            <w:r>
+              <w:rPr>
+                <w:rFonts w:ascii="Arial" w:eastAsia="Times New Roman" w:hAnsi="Arial" w:cs="Times New Roman"/>
+                <w:sz w:val="20"/>
+                <w:szCs w:val="20"/>
+                <w:lang w:val="es-ES_tradnl" w:eastAsia="ar-SA"/>
+              </w:rPr>
+              <w:t xml:space="preserve"> </w:t>
+            </w:r>
+            <w:r>
+              <w:rPr>
+                <w:rFonts w:ascii="Arial" w:eastAsia="Times New Roman" w:hAnsi="Arial" w:cs="Times New Roman"/>
+                <w:sz w:val="20"/>
+                <w:szCs w:val="20"/>
+                <w:lang w:val="es-ES_tradnl" w:eastAsia="ar-SA"/>
+              </w:rPr>
+              <w:t>impide que se puedan introducir más de 9 dígitos en el campo Teléfono del formulario de incidencias</w:t>
+            </w:r>
+            <w:bookmarkStart w:id="43" w:name="_GoBack"/>
+            <w:bookmarkEnd w:id="43"/>
+            <w:r>
+              <w:rPr>
+                <w:rFonts w:ascii="Arial" w:eastAsia="Times New Roman" w:hAnsi="Arial" w:cs="Times New Roman"/>
+                <w:sz w:val="20"/>
+                <w:szCs w:val="20"/>
+                <w:lang w:val="es-ES_tradnl" w:eastAsia="ar-SA"/>
+              </w:rPr>
+              <w:t>.</w:t>
+            </w:r>
           </w:p>
           <w:p>
             <w:pPr>
@@ -38675,8 +39273,6 @@
 
 <file path=word/footer2.xml><?xml version="1.0" encoding="utf-8"?>
 <w:ftr xmlns:wpc="http://schemas.microsoft.com/office/word/2010/wordprocessingCanvas" xmlns:cx="http://schemas.microsoft.com/office/drawing/2014/chartex" xmlns:cx1="http://schemas.microsoft.com/office/drawing/2015/9/8/chartex" xmlns:mc="http://schemas.openxmlformats.org/markup-compatibility/2006" xmlns:o="urn:schemas-microsoft-com:office:office" xmlns:r="http://schemas.openxmlformats.org/officeDocument/2006/relationships" xmlns:m="http://schemas.openxmlformats.org/officeDocument/2006/math" xmlns:v="urn:schemas-microsoft-com:vml" xmlns:wp14="http://schemas.microsoft.com/office/word/2010/wordprocessingDrawing" xmlns:wp="http://schemas.openxmlformats.org/drawingml/2006/wordprocessingDrawing" xmlns:w10="urn:schemas-microsoft-com:office:word" xmlns:w="http://schemas.openxmlformats.org/wordprocessingml/2006/main" xmlns:w14="http://schemas.microsoft.com/office/word/2010/wordml" xmlns:w15="http://schemas.microsoft.com/office/word/2012/wordml" xmlns:w16se="http://schemas.microsoft.com/office/word/2015/wordml/symex" xmlns:wpg="http://schemas.microsoft.com/office/word/2010/wordprocessingGroup" xmlns:wpi="http://schemas.microsoft.com/office/word/2010/wordprocessingInk" xmlns:wne="http://schemas.microsoft.com/office/word/2006/wordml" xmlns:wps="http://schemas.microsoft.com/office/word/2010/wordprocessingShape" mc:Ignorable="w14 w15 w16se wp14">
-  <w:bookmarkStart w:id="0" w:name="_GoBack"/>
-  <w:bookmarkEnd w:id="0"/>
   <w:p>
     <w:pPr>
       <w:pStyle w:val="Piedepgina"/>
@@ -38720,14 +39316,7 @@
         <w:color w:val="808080"/>
         <w:sz w:val="18"/>
       </w:rPr>
-      <w:t>202201_</w:t>
-    </w:r>
-    <w:r>
-      <w:rPr>
-        <w:color w:val="808080"/>
-        <w:sz w:val="18"/>
-      </w:rPr>
-      <w:t>S</w:t>
+      <w:t>202201_S</w:t>
     </w:r>
     <w:r>
       <w:rPr>
@@ -38803,7 +39392,7 @@
         <w:color w:val="808080"/>
         <w:sz w:val="18"/>
       </w:rPr>
-      <w:t>3</w:t>
+      <w:t>29</w:t>
     </w:r>
     <w:r>
       <w:rPr>
@@ -39431,7 +40020,7 @@
         <v:path o:extrusionok="f" gradientshapeok="t" o:connecttype="rect"/>
         <o:lock v:ext="edit" aspectratio="t"/>
       </v:shapetype>
-      <v:shape id="_x0000_i1078" type="#_x0000_t75" style="width:11.5pt;height:11.5pt" o:bullet="t" filled="t">
+      <v:shape id="_x0000_i1033" type="#_x0000_t75" style="width:11.5pt;height:11.5pt" o:bullet="t" filled="t">
         <v:fill color2="black"/>
         <v:imagedata r:id="rId1" o:title=""/>
       </v:shape>
@@ -43334,7 +43923,7 @@
 </file>
 
 <file path=customXml/itemProps1.xml><?xml version="1.0" encoding="utf-8"?>
-<ds:datastoreItem xmlns:ds="http://schemas.openxmlformats.org/officeDocument/2006/customXml" ds:itemID="{A9844D57-E974-41FF-8C1D-CDA169C2D4CD}">
+<ds:datastoreItem xmlns:ds="http://schemas.openxmlformats.org/officeDocument/2006/customXml" ds:itemID="{78752BE0-9917-4F4B-B8E9-415558B96FAF}">
   <ds:schemaRefs>
     <ds:schemaRef ds:uri="http://schemas.openxmlformats.org/officeDocument/2006/bibliography"/>
   </ds:schemaRefs>

</xml_diff>